<commit_message>
add error removed / users installation guide updated
</commit_message>
<xml_diff>
--- a/Customers_data_manager_installation.docx
+++ b/Customers_data_manager_installation.docx
@@ -1,6 +1,6 @@
 
 <file path=word/document.xml><?xml version="1.0" encoding="utf-8"?>
-<w:document xmlns:wpc="http://schemas.microsoft.com/office/word/2010/wordprocessingCanvas" xmlns:cx="http://schemas.microsoft.com/office/drawing/2014/chartex" xmlns:cx1="http://schemas.microsoft.com/office/drawing/2015/9/8/chartex" xmlns:cx2="http://schemas.microsoft.com/office/drawing/2015/10/21/chartex" xmlns:cx3="http://schemas.microsoft.com/office/drawing/2016/5/9/chartex" xmlns:cx4="http://schemas.microsoft.com/office/drawing/2016/5/10/chartex" xmlns:cx5="http://schemas.microsoft.com/office/drawing/2016/5/11/chartex" xmlns:cx6="http://schemas.microsoft.com/office/drawing/2016/5/12/chartex" xmlns:cx7="http://schemas.microsoft.com/office/drawing/2016/5/13/chartex" xmlns:cx8="http://schemas.microsoft.com/office/drawing/2016/5/14/chartex" xmlns:mc="http://schemas.openxmlformats.org/markup-compatibility/2006" xmlns:aink="http://schemas.microsoft.com/office/drawing/2016/ink" xmlns:am3d="http://schemas.microsoft.com/office/drawing/2017/model3d" xmlns:o="urn:schemas-microsoft-com:office:office" xmlns:oel="http://schemas.microsoft.com/office/2019/extlst" xmlns:r="http://schemas.openxmlformats.org/officeDocument/2006/relationships" xmlns:m="http://schemas.openxmlformats.org/officeDocument/2006/math" xmlns:v="urn:schemas-microsoft-com:vml" xmlns:wp14="http://schemas.microsoft.com/office/word/2010/wordprocessingDrawing" xmlns:wp="http://schemas.openxmlformats.org/drawingml/2006/wordprocessingDrawing" xmlns:w10="urn:schemas-microsoft-com:office:word" xmlns:w="http://schemas.openxmlformats.org/wordprocessingml/2006/main" xmlns:w14="http://schemas.microsoft.com/office/word/2010/wordml" xmlns:w15="http://schemas.microsoft.com/office/word/2012/wordml" xmlns:w16cex="http://schemas.microsoft.com/office/word/2018/wordml/cex" xmlns:w16cid="http://schemas.microsoft.com/office/word/2016/wordml/cid" xmlns:w16="http://schemas.microsoft.com/office/word/2018/wordml" xmlns:w16sdtdh="http://schemas.microsoft.com/office/word/2020/wordml/sdtdatahash" xmlns:w16se="http://schemas.microsoft.com/office/word/2015/wordml/symex" xmlns:wpg="http://schemas.microsoft.com/office/word/2010/wordprocessingGroup" xmlns:wpi="http://schemas.microsoft.com/office/word/2010/wordprocessingInk" xmlns:wne="http://schemas.microsoft.com/office/word/2006/wordml" xmlns:wps="http://schemas.microsoft.com/office/word/2010/wordprocessingShape" mc:Ignorable="w14 w15 w16se w16cid w16 w16cex w16sdtdh wp14">
+<w:document xmlns:wpc="http://schemas.microsoft.com/office/word/2010/wordprocessingCanvas" xmlns:cx="http://schemas.microsoft.com/office/drawing/2014/chartex" xmlns:cx1="http://schemas.microsoft.com/office/drawing/2015/9/8/chartex" xmlns:mc="http://schemas.openxmlformats.org/markup-compatibility/2006" xmlns:o="urn:schemas-microsoft-com:office:office" xmlns:r="http://schemas.openxmlformats.org/officeDocument/2006/relationships" xmlns:m="http://schemas.openxmlformats.org/officeDocument/2006/math" xmlns:v="urn:schemas-microsoft-com:vml" xmlns:wp14="http://schemas.microsoft.com/office/word/2010/wordprocessingDrawing" xmlns:wp="http://schemas.openxmlformats.org/drawingml/2006/wordprocessingDrawing" xmlns:w10="urn:schemas-microsoft-com:office:word" xmlns:w="http://schemas.openxmlformats.org/wordprocessingml/2006/main" xmlns:w14="http://schemas.microsoft.com/office/word/2010/wordml" xmlns:w15="http://schemas.microsoft.com/office/word/2012/wordml" xmlns:w16se="http://schemas.microsoft.com/office/word/2015/wordml/symex" xmlns:wpg="http://schemas.microsoft.com/office/word/2010/wordprocessingGroup" xmlns:wpi="http://schemas.microsoft.com/office/word/2010/wordprocessingInk" xmlns:wne="http://schemas.microsoft.com/office/word/2006/wordml" xmlns:wps="http://schemas.microsoft.com/office/word/2010/wordprocessingShape" mc:Ignorable="w14 w15 w16se wp14">
   <w:body>
     <w:p>
       <w:pPr>
@@ -186,6 +186,7 @@
           </w14:textFill>
         </w:rPr>
       </w:pPr>
+      <w:proofErr w:type="spellStart"/>
       <w:r>
         <w:rPr>
           <w:rFonts w:cs="Tahoma"/>
@@ -219,7 +220,43 @@
             </w14:gradFill>
           </w14:textFill>
         </w:rPr>
-        <w:t>Customers data manager</w:t>
+        <w:t>Customers</w:t>
+      </w:r>
+      <w:proofErr w:type="spellEnd"/>
+      <w:r>
+        <w:rPr>
+          <w:rFonts w:cs="Tahoma"/>
+          <w:sz w:val="56"/>
+          <w:szCs w:val="56"/>
+          <w14:reflection w14:blurRad="6350" w14:stA="53000" w14:stPos="0" w14:endA="300" w14:endPos="35500" w14:dist="0" w14:dir="5400000" w14:fadeDir="5400000" w14:sx="100000" w14:sy="-90000" w14:kx="0" w14:ky="0" w14:algn="bl"/>
+          <w14:textOutline w14:w="0" w14:cap="flat" w14:cmpd="sng" w14:algn="ctr">
+            <w14:noFill/>
+            <w14:prstDash w14:val="solid"/>
+            <w14:round/>
+          </w14:textOutline>
+          <w14:textFill>
+            <w14:gradFill>
+              <w14:gsLst>
+                <w14:gs w14:pos="0">
+                  <w14:schemeClr w14:val="accent5">
+                    <w14:lumMod w14:val="50000"/>
+                  </w14:schemeClr>
+                </w14:gs>
+                <w14:gs w14:pos="50000">
+                  <w14:schemeClr w14:val="accent5"/>
+                </w14:gs>
+                <w14:gs w14:pos="100000">
+                  <w14:schemeClr w14:val="accent5">
+                    <w14:lumMod w14:val="60000"/>
+                    <w14:lumOff w14:val="40000"/>
+                  </w14:schemeClr>
+                </w14:gs>
+              </w14:gsLst>
+              <w14:lin w14:ang="5400000" w14:scaled="0"/>
+            </w14:gradFill>
+          </w14:textFill>
+        </w:rPr>
+        <w:t xml:space="preserve"> data manager</w:t>
       </w:r>
     </w:p>
     <w:p>
@@ -376,7 +413,11 @@
     <w:sdt>
       <w:sdtPr>
         <w:rPr>
-          <w:lang w:val="fr-FR"/>
+          <w:rFonts w:eastAsiaTheme="minorHAnsi" w:cstheme="minorBidi"/>
+          <w:color w:val="auto"/>
+          <w:sz w:val="22"/>
+          <w:szCs w:val="22"/>
+          <w:lang w:val="fr-FR" w:eastAsia="en-US"/>
         </w:rPr>
         <w:id w:val="1994531718"/>
         <w:docPartObj>
@@ -386,13 +427,8 @@
       </w:sdtPr>
       <w:sdtEndPr>
         <w:rPr>
-          <w:rFonts w:eastAsiaTheme="minorHAnsi" w:cstheme="minorBidi"/>
           <w:b/>
           <w:bCs/>
-          <w:color w:val="auto"/>
-          <w:sz w:val="22"/>
-          <w:szCs w:val="22"/>
-          <w:lang w:eastAsia="en-US"/>
         </w:rPr>
       </w:sdtEndPr>
       <w:sdtContent>
@@ -858,6 +894,7 @@
       </w:pPr>
       <w:bookmarkStart w:id="0" w:name="_Toc107488378"/>
       <w:r>
+        <w:lastRenderedPageBreak/>
         <w:t>Installation d’un navigateur internet :</w:t>
       </w:r>
       <w:bookmarkEnd w:id="0"/>
@@ -913,161 +950,36 @@
         <w:jc w:val="both"/>
       </w:pPr>
       <w:r>
-        <w:t>Vous trouverez dans le fichier « </w:t>
-      </w:r>
-      <w:r>
-        <w:t>Setups</w:t>
-      </w:r>
-      <w:r>
-        <w:t> » l’installateur pour Chrome</w:t>
-      </w:r>
-      <w:r>
-        <w:t>.</w:t>
-      </w:r>
-    </w:p>
-    <w:p>
-      <w:pPr>
-        <w:rPr>
-          <w:noProof/>
-        </w:rPr>
-      </w:pPr>
-      <w:r>
-        <w:rPr>
-          <w:noProof/>
-        </w:rPr>
-        <mc:AlternateContent>
-          <mc:Choice Requires="wps">
-            <w:drawing>
-              <wp:anchor distT="0" distB="0" distL="114300" distR="114300" simplePos="0" relativeHeight="251683840" behindDoc="0" locked="0" layoutInCell="1" allowOverlap="1" wp14:anchorId="1435B14C" wp14:editId="1919FB58">
-                <wp:simplePos x="0" y="0"/>
-                <wp:positionH relativeFrom="column">
-                  <wp:posOffset>88265</wp:posOffset>
-                </wp:positionH>
-                <wp:positionV relativeFrom="paragraph">
-                  <wp:posOffset>282575</wp:posOffset>
-                </wp:positionV>
-                <wp:extent cx="5703570" cy="182880"/>
-                <wp:effectExtent l="0" t="0" r="11430" b="26670"/>
-                <wp:wrapNone/>
-                <wp:docPr id="35" name="Rectangle 35"/>
-                <wp:cNvGraphicFramePr/>
-                <a:graphic xmlns:a="http://schemas.openxmlformats.org/drawingml/2006/main">
-                  <a:graphicData uri="http://schemas.microsoft.com/office/word/2010/wordprocessingShape">
-                    <wps:wsp>
-                      <wps:cNvSpPr/>
-                      <wps:spPr>
-                        <a:xfrm>
-                          <a:off x="0" y="0"/>
-                          <a:ext cx="5703570" cy="182880"/>
-                        </a:xfrm>
-                        <a:prstGeom prst="rect">
-                          <a:avLst/>
-                        </a:prstGeom>
-                        <a:noFill/>
-                        <a:ln w="19050">
-                          <a:solidFill>
-                            <a:srgbClr val="FF0000"/>
-                          </a:solidFill>
-                        </a:ln>
-                      </wps:spPr>
-                      <wps:style>
-                        <a:lnRef idx="2">
-                          <a:schemeClr val="accent1">
-                            <a:shade val="50000"/>
-                          </a:schemeClr>
-                        </a:lnRef>
-                        <a:fillRef idx="1">
-                          <a:schemeClr val="accent1"/>
-                        </a:fillRef>
-                        <a:effectRef idx="0">
-                          <a:schemeClr val="accent1"/>
-                        </a:effectRef>
-                        <a:fontRef idx="minor">
-                          <a:schemeClr val="lt1"/>
-                        </a:fontRef>
-                      </wps:style>
-                      <wps:bodyPr rot="0" spcFirstLastPara="0" vertOverflow="overflow" horzOverflow="overflow" vert="horz" wrap="square" lIns="91440" tIns="45720" rIns="91440" bIns="45720" numCol="1" spcCol="0" rtlCol="0" fromWordArt="0" anchor="ctr" anchorCtr="0" forceAA="0" compatLnSpc="1">
-                        <a:prstTxWarp prst="textNoShape">
-                          <a:avLst/>
-                        </a:prstTxWarp>
-                        <a:noAutofit/>
-                      </wps:bodyPr>
-                    </wps:wsp>
-                  </a:graphicData>
-                </a:graphic>
-              </wp:anchor>
-            </w:drawing>
-          </mc:Choice>
-          <mc:Fallback>
-            <w:pict>
-              <v:rect w14:anchorId="54000AE6" id="Rectangle 35" o:spid="_x0000_s1026" style="position:absolute;margin-left:6.95pt;margin-top:22.25pt;width:449.1pt;height:14.4pt;z-index:251683840;visibility:visible;mso-wrap-style:square;mso-wrap-distance-left:9pt;mso-wrap-distance-top:0;mso-wrap-distance-right:9pt;mso-wrap-distance-bottom:0;mso-position-horizontal:absolute;mso-position-horizontal-relative:text;mso-position-vertical:absolute;mso-position-vertical-relative:text;v-text-anchor:middle" o:gfxdata="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" filled="f" strokecolor="red" strokeweight="1.5pt"/>
-            </w:pict>
-          </mc:Fallback>
-        </mc:AlternateContent>
-      </w:r>
-      <w:r>
-        <w:rPr>
-          <w:noProof/>
-        </w:rPr>
-        <w:drawing>
-          <wp:inline distT="0" distB="0" distL="0" distR="0" wp14:anchorId="51F075DC" wp14:editId="3E224A9F">
-            <wp:extent cx="6479540" cy="1396365"/>
-            <wp:effectExtent l="0" t="0" r="0" b="0"/>
-            <wp:docPr id="34" name="Image 34"/>
-            <wp:cNvGraphicFramePr>
-              <a:graphicFrameLocks xmlns:a="http://schemas.openxmlformats.org/drawingml/2006/main" noChangeAspect="1"/>
-            </wp:cNvGraphicFramePr>
-            <a:graphic xmlns:a="http://schemas.openxmlformats.org/drawingml/2006/main">
-              <a:graphicData uri="http://schemas.openxmlformats.org/drawingml/2006/picture">
-                <pic:pic xmlns:pic="http://schemas.openxmlformats.org/drawingml/2006/picture">
-                  <pic:nvPicPr>
-                    <pic:cNvPr id="34" name="Image 34"/>
-                    <pic:cNvPicPr/>
-                  </pic:nvPicPr>
-                  <pic:blipFill>
-                    <a:blip r:embed="rId8">
-                      <a:extLst>
-                        <a:ext uri="{28A0092B-C50C-407E-A947-70E740481C1C}">
-                          <a14:useLocalDpi xmlns:a14="http://schemas.microsoft.com/office/drawing/2010/main" val="0"/>
-                        </a:ext>
-                      </a:extLst>
-                    </a:blip>
-                    <a:stretch>
-                      <a:fillRect/>
-                    </a:stretch>
-                  </pic:blipFill>
-                  <pic:spPr>
-                    <a:xfrm>
-                      <a:off x="0" y="0"/>
-                      <a:ext cx="6479540" cy="1396365"/>
-                    </a:xfrm>
-                    <a:prstGeom prst="rect">
-                      <a:avLst/>
-                    </a:prstGeom>
-                  </pic:spPr>
-                </pic:pic>
-              </a:graphicData>
-            </a:graphic>
-          </wp:inline>
-        </w:drawing>
-      </w:r>
+        <w:t>Suivez le lien pour télécharger ce programme</w:t>
+      </w:r>
+      <w:r>
+        <w:t>. Suivez ensuite les instructions jusqu’à la fin et démarrer vot</w:t>
+      </w:r>
+      <w:r>
+        <w:t>re</w:t>
+      </w:r>
+      <w:r>
+        <w:t xml:space="preserve"> navigateur afin de contrôler que tout soit en ordre.</w:t>
+      </w:r>
+    </w:p>
+    <w:p>
+      <w:hyperlink r:id="rId8" w:history="1">
+        <w:r>
+          <w:rPr>
+            <w:rStyle w:val="Lienhypertexte"/>
+          </w:rPr>
+          <w:t>-Chrome</w:t>
+        </w:r>
+      </w:hyperlink>
     </w:p>
     <w:p/>
     <w:p>
       <w:pPr>
-        <w:jc w:val="both"/>
-      </w:pPr>
-      <w:r>
-        <w:t>Double cliquez sur le fichier « ChromeSetup.exe » afin de lancer l’installation. Suivez ensuite les instructions jusqu’à la fin et démarrer vot</w:t>
-      </w:r>
-      <w:r>
-        <w:t>re</w:t>
-      </w:r>
-      <w:r>
-        <w:t xml:space="preserve"> navigateur afin de contrôler que tout soit en ordre.</w:t>
-      </w:r>
-    </w:p>
-    <w:p/>
+        <w:pBdr>
+          <w:bottom w:val="single" w:sz="4" w:space="1" w:color="auto"/>
+        </w:pBdr>
+      </w:pPr>
+    </w:p>
     <w:p/>
     <w:p>
       <w:pPr>
@@ -1081,9 +993,11 @@
       <w:r>
         <w:t xml:space="preserve">Installation de </w:t>
       </w:r>
+      <w:proofErr w:type="spellStart"/>
       <w:r>
         <w:t>Xampp</w:t>
       </w:r>
+      <w:proofErr w:type="spellEnd"/>
       <w:r>
         <w:t> :</w:t>
       </w:r>
@@ -1099,9 +1013,11 @@
       <w:r>
         <w:t xml:space="preserve">’installer </w:t>
       </w:r>
+      <w:proofErr w:type="spellStart"/>
       <w:r>
         <w:t>Xampp</w:t>
       </w:r>
+      <w:proofErr w:type="spellEnd"/>
       <w:r>
         <w:t xml:space="preserve"> sur vot</w:t>
       </w:r>
@@ -1141,796 +1057,98 @@
         <w:jc w:val="both"/>
       </w:pPr>
       <w:r>
-        <w:t>Afin de sélectionner le bon fichier d’installation, il vous faut connaitre la version du système d’exploitation présent sur votre ordinateur.</w:t>
+        <w:t xml:space="preserve">Vous pourrez ensuite installer </w:t>
+      </w:r>
+      <w:proofErr w:type="spellStart"/>
+      <w:r>
+        <w:t>Xampp</w:t>
+      </w:r>
+      <w:proofErr w:type="spellEnd"/>
+      <w:r>
+        <w:t xml:space="preserve"> en suivant le lien ci-après</w:t>
       </w:r>
     </w:p>
     <w:p>
       <w:pPr>
         <w:jc w:val="both"/>
       </w:pPr>
-      <w:r>
-        <w:t>Suivez les étapes qui viennent afin de déterminer lequel est installé sur votre ordinateur.</w:t>
-      </w:r>
+      <w:hyperlink r:id="rId9" w:history="1">
+        <w:r>
+          <w:rPr>
+            <w:rStyle w:val="Lienhypertexte"/>
+          </w:rPr>
+          <w:t>-</w:t>
+        </w:r>
+        <w:proofErr w:type="spellStart"/>
+        <w:r>
+          <w:rPr>
+            <w:rStyle w:val="Lienhypertexte"/>
+          </w:rPr>
+          <w:t>Xampp</w:t>
+        </w:r>
+        <w:proofErr w:type="spellEnd"/>
+      </w:hyperlink>
     </w:p>
     <w:p>
       <w:pPr>
         <w:jc w:val="both"/>
       </w:pPr>
-      <w:r>
-        <w:rPr>
-          <w:noProof/>
-        </w:rPr>
-        <w:drawing>
-          <wp:anchor distT="0" distB="0" distL="114300" distR="114300" simplePos="0" relativeHeight="251658240" behindDoc="0" locked="0" layoutInCell="1" allowOverlap="1" wp14:anchorId="1FEC4B84" wp14:editId="7C0756F6">
-            <wp:simplePos x="0" y="0"/>
-            <wp:positionH relativeFrom="margin">
-              <wp:align>center</wp:align>
-            </wp:positionH>
-            <wp:positionV relativeFrom="paragraph">
-              <wp:posOffset>428625</wp:posOffset>
-            </wp:positionV>
-            <wp:extent cx="5040000" cy="2839358"/>
-            <wp:effectExtent l="0" t="0" r="8255" b="0"/>
-            <wp:wrapSquare wrapText="bothSides"/>
-            <wp:docPr id="1" name="Image 1" descr="Une image contenant texte&#10;&#10;Description générée automatiquement"/>
-            <wp:cNvGraphicFramePr>
-              <a:graphicFrameLocks xmlns:a="http://schemas.openxmlformats.org/drawingml/2006/main" noChangeAspect="1"/>
-            </wp:cNvGraphicFramePr>
-            <a:graphic xmlns:a="http://schemas.openxmlformats.org/drawingml/2006/main">
-              <a:graphicData uri="http://schemas.openxmlformats.org/drawingml/2006/picture">
-                <pic:pic xmlns:pic="http://schemas.openxmlformats.org/drawingml/2006/picture">
-                  <pic:nvPicPr>
-                    <pic:cNvPr id="1" name="Image 1" descr="Une image contenant texte&#10;&#10;Description générée automatiquement"/>
-                    <pic:cNvPicPr/>
-                  </pic:nvPicPr>
-                  <pic:blipFill>
-                    <a:blip r:embed="rId9">
-                      <a:extLst>
-                        <a:ext uri="{28A0092B-C50C-407E-A947-70E740481C1C}">
-                          <a14:useLocalDpi xmlns:a14="http://schemas.microsoft.com/office/drawing/2010/main" val="0"/>
-                        </a:ext>
-                      </a:extLst>
-                    </a:blip>
-                    <a:stretch>
-                      <a:fillRect/>
-                    </a:stretch>
-                  </pic:blipFill>
-                  <pic:spPr>
-                    <a:xfrm>
-                      <a:off x="0" y="0"/>
-                      <a:ext cx="5040000" cy="2839358"/>
-                    </a:xfrm>
-                    <a:prstGeom prst="rect">
-                      <a:avLst/>
-                    </a:prstGeom>
-                  </pic:spPr>
-                </pic:pic>
-              </a:graphicData>
-            </a:graphic>
-            <wp14:sizeRelH relativeFrom="margin">
-              <wp14:pctWidth>0</wp14:pctWidth>
-            </wp14:sizeRelH>
-            <wp14:sizeRelV relativeFrom="margin">
-              <wp14:pctHeight>0</wp14:pctHeight>
-            </wp14:sizeRelV>
-          </wp:anchor>
-        </w:drawing>
-      </w:r>
-      <w:r>
-        <w:t>Dans la barre de recherche taper « Control Panel » puis cliquez</w:t>
-      </w:r>
-      <w:r>
-        <w:t xml:space="preserve"> dessus</w:t>
-      </w:r>
-      <w:r>
-        <w:t>.</w:t>
-      </w:r>
-    </w:p>
-    <w:p/>
-    <w:p/>
-    <w:p/>
-    <w:p/>
-    <w:p/>
-    <w:p/>
-    <w:p/>
-    <w:p/>
-    <w:p/>
+    </w:p>
     <w:p>
       <w:pPr>
         <w:jc w:val="both"/>
       </w:pPr>
       <w:r>
-        <w:rPr>
-          <w:noProof/>
-        </w:rPr>
-        <w:lastRenderedPageBreak/>
-        <w:drawing>
-          <wp:anchor distT="0" distB="0" distL="114300" distR="114300" simplePos="0" relativeHeight="251659264" behindDoc="0" locked="0" layoutInCell="1" allowOverlap="1" wp14:anchorId="11F3901E" wp14:editId="2CE594E3">
-            <wp:simplePos x="0" y="0"/>
-            <wp:positionH relativeFrom="margin">
-              <wp:align>center</wp:align>
-            </wp:positionH>
-            <wp:positionV relativeFrom="paragraph">
-              <wp:posOffset>628650</wp:posOffset>
-            </wp:positionV>
-            <wp:extent cx="5040000" cy="3910954"/>
-            <wp:effectExtent l="0" t="0" r="8255" b="0"/>
-            <wp:wrapSquare wrapText="bothSides"/>
-            <wp:docPr id="2" name="Image 2"/>
-            <wp:cNvGraphicFramePr>
-              <a:graphicFrameLocks xmlns:a="http://schemas.openxmlformats.org/drawingml/2006/main" noChangeAspect="1"/>
-            </wp:cNvGraphicFramePr>
-            <a:graphic xmlns:a="http://schemas.openxmlformats.org/drawingml/2006/main">
-              <a:graphicData uri="http://schemas.openxmlformats.org/drawingml/2006/picture">
-                <pic:pic xmlns:pic="http://schemas.openxmlformats.org/drawingml/2006/picture">
-                  <pic:nvPicPr>
-                    <pic:cNvPr id="2" name="Image 2"/>
-                    <pic:cNvPicPr/>
-                  </pic:nvPicPr>
-                  <pic:blipFill>
-                    <a:blip r:embed="rId10" cstate="print">
-                      <a:extLst>
-                        <a:ext uri="{28A0092B-C50C-407E-A947-70E740481C1C}">
-                          <a14:useLocalDpi xmlns:a14="http://schemas.microsoft.com/office/drawing/2010/main" val="0"/>
-                        </a:ext>
-                      </a:extLst>
-                    </a:blip>
-                    <a:stretch>
-                      <a:fillRect/>
-                    </a:stretch>
-                  </pic:blipFill>
-                  <pic:spPr>
-                    <a:xfrm>
-                      <a:off x="0" y="0"/>
-                      <a:ext cx="5040000" cy="3910954"/>
-                    </a:xfrm>
-                    <a:prstGeom prst="rect">
-                      <a:avLst/>
-                    </a:prstGeom>
-                  </pic:spPr>
-                </pic:pic>
-              </a:graphicData>
-            </a:graphic>
-            <wp14:sizeRelH relativeFrom="margin">
-              <wp14:pctWidth>0</wp14:pctWidth>
-            </wp14:sizeRelH>
-            <wp14:sizeRelV relativeFrom="margin">
-              <wp14:pctHeight>0</wp14:pctHeight>
-            </wp14:sizeRelV>
-          </wp:anchor>
-        </w:drawing>
-      </w:r>
-      <w:r>
-        <w:t xml:space="preserve">Allez ensuite dans System and Security  &gt; System </w:t>
-      </w:r>
-      <w:r>
-        <w:t>&gt;</w:t>
-      </w:r>
-      <w:r>
-        <w:t xml:space="preserve"> </w:t>
-      </w:r>
-      <w:r>
-        <w:t>L’écran suivant apparaitra</w:t>
-      </w:r>
-      <w:r>
-        <w:t xml:space="preserve">, </w:t>
-      </w:r>
-      <w:r>
-        <w:t xml:space="preserve">puis sélectionnez la dernière option en bas dans le menu de gauche (en vert). </w:t>
-      </w:r>
-      <w:r>
-        <w:t>Vous</w:t>
-      </w:r>
-      <w:r>
-        <w:t xml:space="preserve"> trouverez la version dans la partie en rouge :</w:t>
-      </w:r>
-    </w:p>
-    <w:p/>
-    <w:p/>
-    <w:p/>
-    <w:p/>
-    <w:p/>
-    <w:p>
-      <w:r>
-        <w:rPr>
-          <w:noProof/>
-        </w:rPr>
-        <mc:AlternateContent>
-          <mc:Choice Requires="wps">
-            <w:drawing>
-              <wp:anchor distT="0" distB="0" distL="114300" distR="114300" simplePos="0" relativeHeight="251662336" behindDoc="0" locked="0" layoutInCell="1" allowOverlap="1" wp14:anchorId="594101E0" wp14:editId="75C33FDF">
-                <wp:simplePos x="0" y="0"/>
-                <wp:positionH relativeFrom="column">
-                  <wp:posOffset>2133600</wp:posOffset>
-                </wp:positionH>
-                <wp:positionV relativeFrom="paragraph">
-                  <wp:posOffset>191135</wp:posOffset>
-                </wp:positionV>
-                <wp:extent cx="1685925" cy="123825"/>
-                <wp:effectExtent l="0" t="0" r="28575" b="28575"/>
-                <wp:wrapNone/>
-                <wp:docPr id="4" name="Rectangle 4"/>
-                <wp:cNvGraphicFramePr/>
-                <a:graphic xmlns:a="http://schemas.openxmlformats.org/drawingml/2006/main">
-                  <a:graphicData uri="http://schemas.microsoft.com/office/word/2010/wordprocessingShape">
-                    <wps:wsp>
-                      <wps:cNvSpPr/>
-                      <wps:spPr>
-                        <a:xfrm>
-                          <a:off x="0" y="0"/>
-                          <a:ext cx="1685925" cy="123825"/>
-                        </a:xfrm>
-                        <a:prstGeom prst="rect">
-                          <a:avLst/>
-                        </a:prstGeom>
-                        <a:noFill/>
-                        <a:ln w="19050">
-                          <a:solidFill>
-                            <a:srgbClr val="FF0000"/>
-                          </a:solidFill>
-                        </a:ln>
-                      </wps:spPr>
-                      <wps:style>
-                        <a:lnRef idx="2">
-                          <a:schemeClr val="accent1">
-                            <a:shade val="50000"/>
-                          </a:schemeClr>
-                        </a:lnRef>
-                        <a:fillRef idx="1">
-                          <a:schemeClr val="accent1"/>
-                        </a:fillRef>
-                        <a:effectRef idx="0">
-                          <a:schemeClr val="accent1"/>
-                        </a:effectRef>
-                        <a:fontRef idx="minor">
-                          <a:schemeClr val="lt1"/>
-                        </a:fontRef>
-                      </wps:style>
-                      <wps:bodyPr rot="0" spcFirstLastPara="0" vertOverflow="overflow" horzOverflow="overflow" vert="horz" wrap="square" lIns="91440" tIns="45720" rIns="91440" bIns="45720" numCol="1" spcCol="0" rtlCol="0" fromWordArt="0" anchor="ctr" anchorCtr="0" forceAA="0" compatLnSpc="1">
-                        <a:prstTxWarp prst="textNoShape">
-                          <a:avLst/>
-                        </a:prstTxWarp>
-                        <a:noAutofit/>
-                      </wps:bodyPr>
-                    </wps:wsp>
-                  </a:graphicData>
-                </a:graphic>
-                <wp14:sizeRelH relativeFrom="margin">
-                  <wp14:pctWidth>0</wp14:pctWidth>
-                </wp14:sizeRelH>
-                <wp14:sizeRelV relativeFrom="margin">
-                  <wp14:pctHeight>0</wp14:pctHeight>
-                </wp14:sizeRelV>
-              </wp:anchor>
-            </w:drawing>
-          </mc:Choice>
-          <mc:Fallback>
-            <w:pict>
-              <v:rect w14:anchorId="5850E727" id="Rectangle 4" o:spid="_x0000_s1026" style="position:absolute;margin-left:168pt;margin-top:15.05pt;width:132.75pt;height:9.75pt;z-index:251662336;visibility:visible;mso-wrap-style:square;mso-width-percent:0;mso-height-percent:0;mso-wrap-distance-left:9pt;mso-wrap-distance-top:0;mso-wrap-distance-right:9pt;mso-wrap-distance-bottom:0;mso-position-horizontal:absolute;mso-position-horizontal-relative:text;mso-position-vertical:absolute;mso-position-vertical-relative:text;mso-width-percent:0;mso-height-percent:0;mso-width-relative:margin;mso-height-relative:margin;v-text-anchor:middle" o:gfxdata="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" filled="f" strokecolor="red" strokeweight="1.5pt"/>
-            </w:pict>
-          </mc:Fallback>
-        </mc:AlternateContent>
-      </w:r>
-    </w:p>
-    <w:p/>
-    <w:p/>
-    <w:p/>
-    <w:p/>
-    <w:p/>
-    <w:p>
-      <w:r>
-        <w:rPr>
-          <w:noProof/>
-        </w:rPr>
-        <mc:AlternateContent>
-          <mc:Choice Requires="wps">
-            <w:drawing>
-              <wp:anchor distT="0" distB="0" distL="114300" distR="114300" simplePos="0" relativeHeight="251660288" behindDoc="0" locked="0" layoutInCell="1" allowOverlap="1" wp14:anchorId="5F5CB962" wp14:editId="65E4B18F">
-                <wp:simplePos x="0" y="0"/>
-                <wp:positionH relativeFrom="column">
-                  <wp:posOffset>714375</wp:posOffset>
-                </wp:positionH>
-                <wp:positionV relativeFrom="paragraph">
-                  <wp:posOffset>153942</wp:posOffset>
-                </wp:positionV>
-                <wp:extent cx="1247775" cy="114300"/>
-                <wp:effectExtent l="0" t="0" r="28575" b="19050"/>
-                <wp:wrapNone/>
-                <wp:docPr id="3" name="Rectangle 3"/>
-                <wp:cNvGraphicFramePr/>
-                <a:graphic xmlns:a="http://schemas.openxmlformats.org/drawingml/2006/main">
-                  <a:graphicData uri="http://schemas.microsoft.com/office/word/2010/wordprocessingShape">
-                    <wps:wsp>
-                      <wps:cNvSpPr/>
-                      <wps:spPr>
-                        <a:xfrm>
-                          <a:off x="0" y="0"/>
-                          <a:ext cx="1247775" cy="114300"/>
-                        </a:xfrm>
-                        <a:prstGeom prst="rect">
-                          <a:avLst/>
-                        </a:prstGeom>
-                        <a:noFill/>
-                        <a:ln w="19050">
-                          <a:solidFill>
-                            <a:srgbClr val="00B050"/>
-                          </a:solidFill>
-                        </a:ln>
-                      </wps:spPr>
-                      <wps:style>
-                        <a:lnRef idx="2">
-                          <a:schemeClr val="accent1">
-                            <a:shade val="50000"/>
-                          </a:schemeClr>
-                        </a:lnRef>
-                        <a:fillRef idx="1">
-                          <a:schemeClr val="accent1"/>
-                        </a:fillRef>
-                        <a:effectRef idx="0">
-                          <a:schemeClr val="accent1"/>
-                        </a:effectRef>
-                        <a:fontRef idx="minor">
-                          <a:schemeClr val="lt1"/>
-                        </a:fontRef>
-                      </wps:style>
-                      <wps:bodyPr rot="0" spcFirstLastPara="0" vertOverflow="overflow" horzOverflow="overflow" vert="horz" wrap="square" lIns="91440" tIns="45720" rIns="91440" bIns="45720" numCol="1" spcCol="0" rtlCol="0" fromWordArt="0" anchor="ctr" anchorCtr="0" forceAA="0" compatLnSpc="1">
-                        <a:prstTxWarp prst="textNoShape">
-                          <a:avLst/>
-                        </a:prstTxWarp>
-                        <a:noAutofit/>
-                      </wps:bodyPr>
-                    </wps:wsp>
-                  </a:graphicData>
-                </a:graphic>
-              </wp:anchor>
-            </w:drawing>
-          </mc:Choice>
-          <mc:Fallback>
-            <w:pict>
-              <v:rect w14:anchorId="189A3C63" id="Rectangle 3" o:spid="_x0000_s1026" style="position:absolute;margin-left:56.25pt;margin-top:12.1pt;width:98.25pt;height:9pt;z-index:251660288;visibility:visible;mso-wrap-style:square;mso-wrap-distance-left:9pt;mso-wrap-distance-top:0;mso-wrap-distance-right:9pt;mso-wrap-distance-bottom:0;mso-position-horizontal:absolute;mso-position-horizontal-relative:text;mso-position-vertical:absolute;mso-position-vertical-relative:text;v-text-anchor:middle" o:gfxdata="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" filled="f" strokecolor="#00b050" strokeweight="1.5pt"/>
-            </w:pict>
-          </mc:Fallback>
-        </mc:AlternateContent>
-      </w:r>
-    </w:p>
-    <w:p/>
-    <w:p/>
+        <w:t>Lance</w:t>
+      </w:r>
+      <w:r>
+        <w:t>z</w:t>
+      </w:r>
+      <w:r>
+        <w:t xml:space="preserve"> l’installation et suivez les étapes jusqu’à terminer </w:t>
+      </w:r>
+      <w:r>
+        <w:t>le processus.</w:t>
+      </w:r>
+    </w:p>
     <w:p>
       <w:pPr>
         <w:jc w:val="both"/>
-        <w:rPr>
-          <w:shd w:val="clear" w:color="auto" w:fill="FFFFFF"/>
-        </w:rPr>
-      </w:pPr>
-      <w:r>
-        <w:t xml:space="preserve">Vous aurez ensuite besoin d’installer </w:t>
-      </w:r>
-      <w:r>
-        <w:rPr>
-          <w:shd w:val="clear" w:color="auto" w:fill="FFFFFF"/>
-        </w:rPr>
-        <w:t>Microsoft Visual C++ Redistributable</w:t>
-      </w:r>
-      <w:r>
-        <w:rPr>
-          <w:shd w:val="clear" w:color="auto" w:fill="FFFFFF"/>
-        </w:rPr>
-        <w:t xml:space="preserve"> afin de garantir le bon fonctionnement.</w:t>
-      </w:r>
-      <w:r>
-        <w:rPr>
-          <w:shd w:val="clear" w:color="auto" w:fill="FFFFFF"/>
-        </w:rPr>
-        <w:t xml:space="preserve"> Faites attention à sélectionner l</w:t>
-      </w:r>
-      <w:r>
-        <w:rPr>
-          <w:shd w:val="clear" w:color="auto" w:fill="FFFFFF"/>
-        </w:rPr>
-        <w:t>a</w:t>
-      </w:r>
-      <w:r>
-        <w:rPr>
-          <w:shd w:val="clear" w:color="auto" w:fill="FFFFFF"/>
-        </w:rPr>
-        <w:t xml:space="preserve"> version en lien avec vot</w:t>
-      </w:r>
-      <w:r>
-        <w:rPr>
-          <w:shd w:val="clear" w:color="auto" w:fill="FFFFFF"/>
-        </w:rPr>
-        <w:t>re</w:t>
-      </w:r>
-      <w:r>
-        <w:rPr>
-          <w:shd w:val="clear" w:color="auto" w:fill="FFFFFF"/>
-        </w:rPr>
-        <w:t xml:space="preserve"> système d’exploitation comme </w:t>
-      </w:r>
-      <w:r>
-        <w:rPr>
-          <w:shd w:val="clear" w:color="auto" w:fill="FFFFFF"/>
-        </w:rPr>
-        <w:t>expliqué précédemment</w:t>
-      </w:r>
-      <w:r>
-        <w:rPr>
-          <w:shd w:val="clear" w:color="auto" w:fill="FFFFFF"/>
-        </w:rPr>
-        <w:t>.</w:t>
-      </w:r>
-      <w:r>
-        <w:rPr>
-          <w:shd w:val="clear" w:color="auto" w:fill="FFFFFF"/>
-        </w:rPr>
-        <w:t xml:space="preserve"> Vous le trouverez dans le fichier « Setups ».</w:t>
+      </w:pPr>
+      <w:r>
+        <w:t>!!!ATTENTION !!! Il est recommand</w:t>
+      </w:r>
+      <w:r>
+        <w:t>é</w:t>
+      </w:r>
+      <w:r>
+        <w:t xml:space="preserve"> d’installer ce programme </w:t>
+      </w:r>
+      <w:r>
+        <w:t xml:space="preserve">directement dans le disque </w:t>
+      </w:r>
+      <w:r>
+        <w:t>(</w:t>
+      </w:r>
+      <w:r>
+        <w:t>de votre choix</w:t>
+      </w:r>
+      <w:r>
+        <w:t>)</w:t>
+      </w:r>
+      <w:r>
+        <w:t>, et non dans un sous fichier</w:t>
+      </w:r>
+      <w:r>
+        <w:t>,</w:t>
+      </w:r>
+      <w:r>
+        <w:t xml:space="preserve"> comme dans l’exemple suivant :</w:t>
       </w:r>
     </w:p>
     <w:p>
       <w:pPr>
         <w:jc w:val="both"/>
-        <w:rPr>
-          <w:rFonts w:ascii="Open Sans" w:hAnsi="Open Sans" w:cs="Open Sans"/>
-          <w:color w:val="212121"/>
-          <w:shd w:val="clear" w:color="auto" w:fill="FFFFFF"/>
-        </w:rPr>
-      </w:pPr>
-      <w:r>
-        <w:rPr>
-          <w:rFonts w:ascii="Open Sans" w:hAnsi="Open Sans" w:cs="Open Sans"/>
-          <w:noProof/>
-          <w:color w:val="212121"/>
-        </w:rPr>
-        <mc:AlternateContent>
-          <mc:Choice Requires="wps">
-            <w:drawing>
-              <wp:anchor distT="0" distB="0" distL="114300" distR="114300" simplePos="0" relativeHeight="251684864" behindDoc="0" locked="0" layoutInCell="1" allowOverlap="1" wp14:anchorId="3F8069B8" wp14:editId="4BF2B708">
-                <wp:simplePos x="0" y="0"/>
-                <wp:positionH relativeFrom="column">
-                  <wp:posOffset>122555</wp:posOffset>
-                </wp:positionH>
-                <wp:positionV relativeFrom="paragraph">
-                  <wp:posOffset>456565</wp:posOffset>
-                </wp:positionV>
-                <wp:extent cx="5657850" cy="548640"/>
-                <wp:effectExtent l="0" t="0" r="19050" b="22860"/>
-                <wp:wrapNone/>
-                <wp:docPr id="37" name="Rectangle 37"/>
-                <wp:cNvGraphicFramePr/>
-                <a:graphic xmlns:a="http://schemas.openxmlformats.org/drawingml/2006/main">
-                  <a:graphicData uri="http://schemas.microsoft.com/office/word/2010/wordprocessingShape">
-                    <wps:wsp>
-                      <wps:cNvSpPr/>
-                      <wps:spPr>
-                        <a:xfrm>
-                          <a:off x="0" y="0"/>
-                          <a:ext cx="5657850" cy="548640"/>
-                        </a:xfrm>
-                        <a:prstGeom prst="rect">
-                          <a:avLst/>
-                        </a:prstGeom>
-                        <a:noFill/>
-                        <a:ln w="19050">
-                          <a:solidFill>
-                            <a:srgbClr val="FF0000"/>
-                          </a:solidFill>
-                        </a:ln>
-                      </wps:spPr>
-                      <wps:style>
-                        <a:lnRef idx="2">
-                          <a:schemeClr val="accent1">
-                            <a:shade val="50000"/>
-                          </a:schemeClr>
-                        </a:lnRef>
-                        <a:fillRef idx="1">
-                          <a:schemeClr val="accent1"/>
-                        </a:fillRef>
-                        <a:effectRef idx="0">
-                          <a:schemeClr val="accent1"/>
-                        </a:effectRef>
-                        <a:fontRef idx="minor">
-                          <a:schemeClr val="lt1"/>
-                        </a:fontRef>
-                      </wps:style>
-                      <wps:bodyPr rot="0" spcFirstLastPara="0" vertOverflow="overflow" horzOverflow="overflow" vert="horz" wrap="square" lIns="91440" tIns="45720" rIns="91440" bIns="45720" numCol="1" spcCol="0" rtlCol="0" fromWordArt="0" anchor="ctr" anchorCtr="0" forceAA="0" compatLnSpc="1">
-                        <a:prstTxWarp prst="textNoShape">
-                          <a:avLst/>
-                        </a:prstTxWarp>
-                        <a:noAutofit/>
-                      </wps:bodyPr>
-                    </wps:wsp>
-                  </a:graphicData>
-                </a:graphic>
-              </wp:anchor>
-            </w:drawing>
-          </mc:Choice>
-          <mc:Fallback>
-            <w:pict>
-              <v:rect w14:anchorId="3A131FE0" id="Rectangle 37" o:spid="_x0000_s1026" style="position:absolute;margin-left:9.65pt;margin-top:35.95pt;width:445.5pt;height:43.2pt;z-index:251684864;visibility:visible;mso-wrap-style:square;mso-wrap-distance-left:9pt;mso-wrap-distance-top:0;mso-wrap-distance-right:9pt;mso-wrap-distance-bottom:0;mso-position-horizontal:absolute;mso-position-horizontal-relative:text;mso-position-vertical:absolute;mso-position-vertical-relative:text;v-text-anchor:middle" o:gfxdata="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" filled="f" strokecolor="red" strokeweight="1.5pt"/>
-            </w:pict>
-          </mc:Fallback>
-        </mc:AlternateContent>
-      </w:r>
-      <w:r>
-        <w:rPr>
-          <w:rFonts w:ascii="Open Sans" w:hAnsi="Open Sans" w:cs="Open Sans"/>
-          <w:noProof/>
-          <w:color w:val="212121"/>
-          <w:shd w:val="clear" w:color="auto" w:fill="FFFFFF"/>
-        </w:rPr>
-        <w:drawing>
-          <wp:inline distT="0" distB="0" distL="0" distR="0" wp14:anchorId="3F697192" wp14:editId="6B4BB606">
-            <wp:extent cx="6479540" cy="1425575"/>
-            <wp:effectExtent l="0" t="0" r="0" b="3175"/>
-            <wp:docPr id="36" name="Image 36" descr="Une image contenant table&#10;&#10;Description générée automatiquement"/>
-            <wp:cNvGraphicFramePr>
-              <a:graphicFrameLocks xmlns:a="http://schemas.openxmlformats.org/drawingml/2006/main" noChangeAspect="1"/>
-            </wp:cNvGraphicFramePr>
-            <a:graphic xmlns:a="http://schemas.openxmlformats.org/drawingml/2006/main">
-              <a:graphicData uri="http://schemas.openxmlformats.org/drawingml/2006/picture">
-                <pic:pic xmlns:pic="http://schemas.openxmlformats.org/drawingml/2006/picture">
-                  <pic:nvPicPr>
-                    <pic:cNvPr id="36" name="Image 36" descr="Une image contenant table&#10;&#10;Description générée automatiquement"/>
-                    <pic:cNvPicPr/>
-                  </pic:nvPicPr>
-                  <pic:blipFill>
-                    <a:blip r:embed="rId11">
-                      <a:extLst>
-                        <a:ext uri="{28A0092B-C50C-407E-A947-70E740481C1C}">
-                          <a14:useLocalDpi xmlns:a14="http://schemas.microsoft.com/office/drawing/2010/main" val="0"/>
-                        </a:ext>
-                      </a:extLst>
-                    </a:blip>
-                    <a:stretch>
-                      <a:fillRect/>
-                    </a:stretch>
-                  </pic:blipFill>
-                  <pic:spPr>
-                    <a:xfrm>
-                      <a:off x="0" y="0"/>
-                      <a:ext cx="6479540" cy="1425575"/>
-                    </a:xfrm>
-                    <a:prstGeom prst="rect">
-                      <a:avLst/>
-                    </a:prstGeom>
-                  </pic:spPr>
-                </pic:pic>
-              </a:graphicData>
-            </a:graphic>
-          </wp:inline>
-        </w:drawing>
-      </w:r>
-    </w:p>
-    <w:p>
-      <w:pPr>
-        <w:jc w:val="both"/>
-      </w:pPr>
-      <w:r>
-        <w:t>Une foi</w:t>
-      </w:r>
-      <w:r>
-        <w:t>s</w:t>
-      </w:r>
-      <w:r>
-        <w:t xml:space="preserve"> </w:t>
-      </w:r>
-      <w:r>
-        <w:t>installé</w:t>
-      </w:r>
-      <w:r>
-        <w:t xml:space="preserve">, </w:t>
-      </w:r>
-      <w:r>
-        <w:t xml:space="preserve">allez </w:t>
-      </w:r>
-      <w:r>
-        <w:t xml:space="preserve">à nouveau </w:t>
-      </w:r>
-      <w:r>
-        <w:t>dans le fichier « </w:t>
-      </w:r>
-      <w:r>
-        <w:t>Setups</w:t>
-      </w:r>
-      <w:r>
-        <w:t> »</w:t>
-      </w:r>
-      <w:r>
-        <w:t xml:space="preserve"> et sélectionnez le fichier d’installation</w:t>
-      </w:r>
-      <w:r>
-        <w:t xml:space="preserve"> </w:t>
-      </w:r>
-      <w:r>
-        <w:t xml:space="preserve">de Xampp, toujours en </w:t>
-      </w:r>
-      <w:r>
-        <w:t>fonction de votre système d’exploitation</w:t>
-      </w:r>
-      <w:r>
-        <w:t> :</w:t>
-      </w:r>
-    </w:p>
-    <w:p>
-      <w:r>
-        <w:rPr>
-          <w:noProof/>
-        </w:rPr>
-        <mc:AlternateContent>
-          <mc:Choice Requires="wps">
-            <w:drawing>
-              <wp:anchor distT="0" distB="0" distL="114300" distR="114300" simplePos="0" relativeHeight="251685888" behindDoc="0" locked="0" layoutInCell="1" allowOverlap="1" wp14:anchorId="3BE05E64" wp14:editId="1188130D">
-                <wp:simplePos x="0" y="0"/>
-                <wp:positionH relativeFrom="column">
-                  <wp:posOffset>111125</wp:posOffset>
-                </wp:positionH>
-                <wp:positionV relativeFrom="paragraph">
-                  <wp:posOffset>1017905</wp:posOffset>
-                </wp:positionV>
-                <wp:extent cx="5703570" cy="331470"/>
-                <wp:effectExtent l="0" t="0" r="11430" b="11430"/>
-                <wp:wrapNone/>
-                <wp:docPr id="39" name="Rectangle 39"/>
-                <wp:cNvGraphicFramePr/>
-                <a:graphic xmlns:a="http://schemas.openxmlformats.org/drawingml/2006/main">
-                  <a:graphicData uri="http://schemas.microsoft.com/office/word/2010/wordprocessingShape">
-                    <wps:wsp>
-                      <wps:cNvSpPr/>
-                      <wps:spPr>
-                        <a:xfrm>
-                          <a:off x="0" y="0"/>
-                          <a:ext cx="5703570" cy="331470"/>
-                        </a:xfrm>
-                        <a:prstGeom prst="rect">
-                          <a:avLst/>
-                        </a:prstGeom>
-                        <a:noFill/>
-                        <a:ln w="19050">
-                          <a:solidFill>
-                            <a:srgbClr val="FF0000"/>
-                          </a:solidFill>
-                        </a:ln>
-                      </wps:spPr>
-                      <wps:style>
-                        <a:lnRef idx="2">
-                          <a:schemeClr val="accent1">
-                            <a:shade val="50000"/>
-                          </a:schemeClr>
-                        </a:lnRef>
-                        <a:fillRef idx="1">
-                          <a:schemeClr val="accent1"/>
-                        </a:fillRef>
-                        <a:effectRef idx="0">
-                          <a:schemeClr val="accent1"/>
-                        </a:effectRef>
-                        <a:fontRef idx="minor">
-                          <a:schemeClr val="lt1"/>
-                        </a:fontRef>
-                      </wps:style>
-                      <wps:bodyPr rot="0" spcFirstLastPara="0" vertOverflow="overflow" horzOverflow="overflow" vert="horz" wrap="square" lIns="91440" tIns="45720" rIns="91440" bIns="45720" numCol="1" spcCol="0" rtlCol="0" fromWordArt="0" anchor="ctr" anchorCtr="0" forceAA="0" compatLnSpc="1">
-                        <a:prstTxWarp prst="textNoShape">
-                          <a:avLst/>
-                        </a:prstTxWarp>
-                        <a:noAutofit/>
-                      </wps:bodyPr>
-                    </wps:wsp>
-                  </a:graphicData>
-                </a:graphic>
-              </wp:anchor>
-            </w:drawing>
-          </mc:Choice>
-          <mc:Fallback>
-            <w:pict>
-              <v:rect w14:anchorId="083FFA98" id="Rectangle 39" o:spid="_x0000_s1026" style="position:absolute;margin-left:8.75pt;margin-top:80.15pt;width:449.1pt;height:26.1pt;z-index:251685888;visibility:visible;mso-wrap-style:square;mso-wrap-distance-left:9pt;mso-wrap-distance-top:0;mso-wrap-distance-right:9pt;mso-wrap-distance-bottom:0;mso-position-horizontal:absolute;mso-position-horizontal-relative:text;mso-position-vertical:absolute;mso-position-vertical-relative:text;v-text-anchor:middle" o:gfxdata="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" filled="f" strokecolor="red" strokeweight="1.5pt"/>
-            </w:pict>
-          </mc:Fallback>
-        </mc:AlternateContent>
-      </w:r>
-      <w:r>
-        <w:rPr>
-          <w:noProof/>
-        </w:rPr>
-        <w:drawing>
-          <wp:inline distT="0" distB="0" distL="0" distR="0" wp14:anchorId="483BFEA3" wp14:editId="31368D36">
-            <wp:extent cx="6479540" cy="1458595"/>
-            <wp:effectExtent l="0" t="0" r="0" b="8255"/>
-            <wp:docPr id="38" name="Image 38" descr="Une image contenant table&#10;&#10;Description générée automatiquement"/>
-            <wp:cNvGraphicFramePr>
-              <a:graphicFrameLocks xmlns:a="http://schemas.openxmlformats.org/drawingml/2006/main" noChangeAspect="1"/>
-            </wp:cNvGraphicFramePr>
-            <a:graphic xmlns:a="http://schemas.openxmlformats.org/drawingml/2006/main">
-              <a:graphicData uri="http://schemas.openxmlformats.org/drawingml/2006/picture">
-                <pic:pic xmlns:pic="http://schemas.openxmlformats.org/drawingml/2006/picture">
-                  <pic:nvPicPr>
-                    <pic:cNvPr id="38" name="Image 38" descr="Une image contenant table&#10;&#10;Description générée automatiquement"/>
-                    <pic:cNvPicPr/>
-                  </pic:nvPicPr>
-                  <pic:blipFill>
-                    <a:blip r:embed="rId12">
-                      <a:extLst>
-                        <a:ext uri="{28A0092B-C50C-407E-A947-70E740481C1C}">
-                          <a14:useLocalDpi xmlns:a14="http://schemas.microsoft.com/office/drawing/2010/main" val="0"/>
-                        </a:ext>
-                      </a:extLst>
-                    </a:blip>
-                    <a:stretch>
-                      <a:fillRect/>
-                    </a:stretch>
-                  </pic:blipFill>
-                  <pic:spPr>
-                    <a:xfrm>
-                      <a:off x="0" y="0"/>
-                      <a:ext cx="6479540" cy="1458595"/>
-                    </a:xfrm>
-                    <a:prstGeom prst="rect">
-                      <a:avLst/>
-                    </a:prstGeom>
-                  </pic:spPr>
-                </pic:pic>
-              </a:graphicData>
-            </a:graphic>
-          </wp:inline>
-        </w:drawing>
-      </w:r>
-    </w:p>
-    <w:p/>
-    <w:p/>
-    <w:p/>
-    <w:p>
-      <w:pPr>
-        <w:jc w:val="both"/>
-      </w:pPr>
-      <w:r>
-        <w:t>Lance</w:t>
-      </w:r>
-      <w:r>
-        <w:t>z</w:t>
-      </w:r>
-      <w:r>
-        <w:t xml:space="preserve"> l’installation et suivez les étapes jusqu’à terminer </w:t>
-      </w:r>
-      <w:r>
-        <w:t>le processus.</w:t>
-      </w:r>
-    </w:p>
-    <w:p>
-      <w:pPr>
-        <w:jc w:val="both"/>
-      </w:pPr>
-      <w:r>
-        <w:t>!!!ATTENTION !!! Il est recommand</w:t>
-      </w:r>
-      <w:r>
-        <w:t>é</w:t>
-      </w:r>
-      <w:r>
-        <w:t xml:space="preserve"> d’installer ce programme </w:t>
-      </w:r>
-      <w:r>
-        <w:t xml:space="preserve">directement dans le disque </w:t>
-      </w:r>
-      <w:r>
-        <w:t>(</w:t>
-      </w:r>
-      <w:r>
-        <w:t>de votre choix</w:t>
-      </w:r>
-      <w:r>
-        <w:t>)</w:t>
-      </w:r>
-      <w:r>
-        <w:t>, et non dans un sous fichier</w:t>
-      </w:r>
-      <w:r>
-        <w:t>,</w:t>
-      </w:r>
-      <w:r>
-        <w:t xml:space="preserve"> comme dans l’exemple suivant :</w:t>
-      </w:r>
-    </w:p>
-    <w:p>
-      <w:pPr>
-        <w:jc w:val="both"/>
       </w:pPr>
       <w:r>
         <w:t>Ex : C:/</w:t>
@@ -1946,6 +1164,11 @@
       </w:r>
       <w:r>
         <w:t>/</w:t>
+      </w:r>
+    </w:p>
+    <w:p>
+      <w:r>
+        <w:br w:type="page"/>
       </w:r>
     </w:p>
     <w:p>
@@ -1958,6 +1181,7 @@
       </w:pPr>
       <w:bookmarkStart w:id="2" w:name="_Toc107488380"/>
       <w:r>
+        <w:lastRenderedPageBreak/>
         <w:t>Installation de la base de données</w:t>
       </w:r>
       <w:r>
@@ -1981,15 +1205,16 @@
         <w:jc w:val="both"/>
       </w:pPr>
       <w:r>
-        <w:lastRenderedPageBreak/>
         <w:t xml:space="preserve">Pour ce faire, </w:t>
       </w:r>
       <w:r>
         <w:t xml:space="preserve">lancez </w:t>
       </w:r>
+      <w:proofErr w:type="spellStart"/>
       <w:r>
         <w:t>Xampp</w:t>
       </w:r>
+      <w:proofErr w:type="spellEnd"/>
       <w:r>
         <w:t>.</w:t>
       </w:r>
@@ -2010,6 +1235,7 @@
       <w:r>
         <w:rPr>
           <w:noProof/>
+          <w:lang w:eastAsia="fr-CH"/>
         </w:rPr>
         <w:drawing>
           <wp:anchor distT="0" distB="0" distL="114300" distR="114300" simplePos="0" relativeHeight="251671552" behindDoc="0" locked="0" layoutInCell="1" allowOverlap="1" wp14:anchorId="7D4BF18D" wp14:editId="106687DE">
@@ -2035,7 +1261,7 @@
                     <pic:cNvPicPr/>
                   </pic:nvPicPr>
                   <pic:blipFill>
-                    <a:blip r:embed="rId13">
+                    <a:blip r:embed="rId10">
                       <a:extLst>
                         <a:ext uri="{28A0092B-C50C-407E-A947-70E740481C1C}">
                           <a14:useLocalDpi xmlns:a14="http://schemas.microsoft.com/office/drawing/2010/main" val="0"/>
@@ -2073,6 +1299,7 @@
       <w:r>
         <w:rPr>
           <w:noProof/>
+          <w:lang w:eastAsia="fr-CH"/>
         </w:rPr>
         <mc:AlternateContent>
           <mc:Choice Requires="wps">
@@ -2143,7 +1370,7 @@
               </wp:anchor>
             </w:drawing>
           </mc:Choice>
-          <mc:Fallback>
+          <mc:Fallback xmlns:w16sdtdh="http://schemas.microsoft.com/office/word/2020/wordml/sdtdatahash" xmlns:w16="http://schemas.microsoft.com/office/word/2018/wordml" xmlns:w16cid="http://schemas.microsoft.com/office/word/2016/wordml/cid" xmlns:w16cex="http://schemas.microsoft.com/office/word/2018/wordml/cex" xmlns:oel="http://schemas.microsoft.com/office/2019/extlst" xmlns:am3d="http://schemas.microsoft.com/office/drawing/2017/model3d" xmlns:aink="http://schemas.microsoft.com/office/drawing/2016/ink" xmlns:cx8="http://schemas.microsoft.com/office/drawing/2016/5/14/chartex" xmlns:cx7="http://schemas.microsoft.com/office/drawing/2016/5/13/chartex" xmlns:cx6="http://schemas.microsoft.com/office/drawing/2016/5/12/chartex" xmlns:cx5="http://schemas.microsoft.com/office/drawing/2016/5/11/chartex" xmlns:cx4="http://schemas.microsoft.com/office/drawing/2016/5/10/chartex" xmlns:cx3="http://schemas.microsoft.com/office/drawing/2016/5/9/chartex" xmlns:cx2="http://schemas.microsoft.com/office/drawing/2015/10/21/chartex">
             <w:pict>
               <v:rect w14:anchorId="57F26AC5" id="Rectangle 18" o:spid="_x0000_s1026" style="position:absolute;margin-left:238.7pt;margin-top:12.7pt;width:39.75pt;height:35.25pt;z-index:251672576;visibility:visible;mso-wrap-style:square;mso-width-percent:0;mso-height-percent:0;mso-wrap-distance-left:9pt;mso-wrap-distance-top:0;mso-wrap-distance-right:9pt;mso-wrap-distance-bottom:0;mso-position-horizontal:absolute;mso-position-horizontal-relative:text;mso-position-vertical:absolute;mso-position-vertical-relative:text;mso-width-percent:0;mso-height-percent:0;mso-width-relative:margin;mso-height-relative:margin;v-text-anchor:middle" o:gfxdata="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" filled="f" strokecolor="red" strokeweight="1.5pt"/>
             </w:pict>
@@ -2175,6 +1402,7 @@
       <w:r>
         <w:rPr>
           <w:noProof/>
+          <w:lang w:eastAsia="fr-CH"/>
         </w:rPr>
         <w:drawing>
           <wp:anchor distT="0" distB="0" distL="114300" distR="114300" simplePos="0" relativeHeight="251674624" behindDoc="0" locked="0" layoutInCell="1" allowOverlap="1" wp14:anchorId="2CD1FF6A" wp14:editId="1FAE0D1C">
@@ -2200,7 +1428,7 @@
                     <pic:cNvPicPr/>
                   </pic:nvPicPr>
                   <pic:blipFill>
-                    <a:blip r:embed="rId14">
+                    <a:blip r:embed="rId11">
                       <a:extLst>
                         <a:ext uri="{28A0092B-C50C-407E-A947-70E740481C1C}">
                           <a14:useLocalDpi xmlns:a14="http://schemas.microsoft.com/office/drawing/2010/main" val="0"/>
@@ -2238,16 +1466,6 @@
     </w:p>
     <w:p/>
     <w:p/>
-    <w:p/>
-    <w:p/>
-    <w:p/>
-    <w:p/>
-    <w:p/>
-    <w:p/>
-    <w:p/>
-    <w:p/>
-    <w:p/>
-    <w:p/>
     <w:p>
       <w:pPr>
         <w:jc w:val="both"/>
@@ -2260,6 +1478,7 @@
       <w:r>
         <w:rPr>
           <w:noProof/>
+          <w:lang w:eastAsia="fr-CH"/>
         </w:rPr>
         <w:drawing>
           <wp:anchor distT="0" distB="0" distL="114300" distR="114300" simplePos="0" relativeHeight="251675648" behindDoc="0" locked="0" layoutInCell="1" allowOverlap="1" wp14:anchorId="43802600" wp14:editId="17FB5707">
@@ -2285,7 +1504,7 @@
                     <pic:cNvPicPr/>
                   </pic:nvPicPr>
                   <pic:blipFill>
-                    <a:blip r:embed="rId15">
+                    <a:blip r:embed="rId12">
                       <a:extLst>
                         <a:ext uri="{28A0092B-C50C-407E-A947-70E740481C1C}">
                           <a14:useLocalDpi xmlns:a14="http://schemas.microsoft.com/office/drawing/2010/main" val="0"/>
@@ -2324,6 +1543,7 @@
       <w:r>
         <w:rPr>
           <w:noProof/>
+          <w:lang w:eastAsia="fr-CH"/>
         </w:rPr>
         <mc:AlternateContent>
           <mc:Choice Requires="wps">
@@ -2388,7 +1608,7 @@
               </wp:anchor>
             </w:drawing>
           </mc:Choice>
-          <mc:Fallback>
+          <mc:Fallback xmlns:w16sdtdh="http://schemas.microsoft.com/office/word/2020/wordml/sdtdatahash" xmlns:w16="http://schemas.microsoft.com/office/word/2018/wordml" xmlns:w16cid="http://schemas.microsoft.com/office/word/2016/wordml/cid" xmlns:w16cex="http://schemas.microsoft.com/office/word/2018/wordml/cex" xmlns:oel="http://schemas.microsoft.com/office/2019/extlst" xmlns:am3d="http://schemas.microsoft.com/office/drawing/2017/model3d" xmlns:aink="http://schemas.microsoft.com/office/drawing/2016/ink" xmlns:cx8="http://schemas.microsoft.com/office/drawing/2016/5/14/chartex" xmlns:cx7="http://schemas.microsoft.com/office/drawing/2016/5/13/chartex" xmlns:cx6="http://schemas.microsoft.com/office/drawing/2016/5/12/chartex" xmlns:cx5="http://schemas.microsoft.com/office/drawing/2016/5/11/chartex" xmlns:cx4="http://schemas.microsoft.com/office/drawing/2016/5/10/chartex" xmlns:cx3="http://schemas.microsoft.com/office/drawing/2016/5/9/chartex" xmlns:cx2="http://schemas.microsoft.com/office/drawing/2015/10/21/chartex">
             <w:pict>
               <v:rect w14:anchorId="0FACBC27" id="Rectangle 22" o:spid="_x0000_s1026" style="position:absolute;margin-left:279.2pt;margin-top:9.8pt;width:36.75pt;height:15pt;z-index:251676672;visibility:visible;mso-wrap-style:square;mso-wrap-distance-left:9pt;mso-wrap-distance-top:0;mso-wrap-distance-right:9pt;mso-wrap-distance-bottom:0;mso-position-horizontal:absolute;mso-position-horizontal-relative:text;mso-position-vertical:absolute;mso-position-vertical-relative:text;v-text-anchor:middle" o:gfxdata="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" filled="f" strokecolor="#00b050" strokeweight="2.25pt"/>
             </w:pict>
@@ -2404,12 +1624,12 @@
     <w:p/>
     <w:p/>
     <w:p/>
-    <w:p/>
     <w:p>
       <w:pPr>
         <w:jc w:val="both"/>
       </w:pPr>
       <w:r>
+        <w:lastRenderedPageBreak/>
         <w:t xml:space="preserve">Cela démarrera </w:t>
       </w:r>
       <w:r>
@@ -2426,6 +1646,7 @@
       <w:r>
         <w:rPr>
           <w:noProof/>
+          <w:lang w:eastAsia="fr-CH"/>
         </w:rPr>
         <mc:AlternateContent>
           <mc:Choice Requires="wps">
@@ -2490,7 +1711,7 @@
               </wp:anchor>
             </w:drawing>
           </mc:Choice>
-          <mc:Fallback>
+          <mc:Fallback xmlns:w16sdtdh="http://schemas.microsoft.com/office/word/2020/wordml/sdtdatahash" xmlns:w16="http://schemas.microsoft.com/office/word/2018/wordml" xmlns:w16cid="http://schemas.microsoft.com/office/word/2016/wordml/cid" xmlns:w16cex="http://schemas.microsoft.com/office/word/2018/wordml/cex" xmlns:oel="http://schemas.microsoft.com/office/2019/extlst" xmlns:am3d="http://schemas.microsoft.com/office/drawing/2017/model3d" xmlns:aink="http://schemas.microsoft.com/office/drawing/2016/ink" xmlns:cx8="http://schemas.microsoft.com/office/drawing/2016/5/14/chartex" xmlns:cx7="http://schemas.microsoft.com/office/drawing/2016/5/13/chartex" xmlns:cx6="http://schemas.microsoft.com/office/drawing/2016/5/12/chartex" xmlns:cx5="http://schemas.microsoft.com/office/drawing/2016/5/11/chartex" xmlns:cx4="http://schemas.microsoft.com/office/drawing/2016/5/10/chartex" xmlns:cx3="http://schemas.microsoft.com/office/drawing/2016/5/9/chartex" xmlns:cx2="http://schemas.microsoft.com/office/drawing/2015/10/21/chartex">
             <w:pict>
               <v:rect w14:anchorId="486D744C" id="Rectangle 25" o:spid="_x0000_s1026" style="position:absolute;margin-left:105.95pt;margin-top:6.35pt;width:24pt;height:9pt;z-index:251678720;visibility:visible;mso-wrap-style:square;mso-wrap-distance-left:9pt;mso-wrap-distance-top:0;mso-wrap-distance-right:9pt;mso-wrap-distance-bottom:0;mso-position-horizontal:absolute;mso-position-horizontal-relative:text;mso-position-vertical:absolute;mso-position-vertical-relative:text;v-text-anchor:middle" o:gfxdata="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" filled="f" strokecolor="red" strokeweight="1.5pt"/>
             </w:pict>
@@ -2500,6 +1721,7 @@
       <w:r>
         <w:rPr>
           <w:noProof/>
+          <w:lang w:eastAsia="fr-CH"/>
         </w:rPr>
         <mc:AlternateContent>
           <mc:Choice Requires="wps">
@@ -2564,7 +1786,7 @@
               </wp:anchor>
             </w:drawing>
           </mc:Choice>
-          <mc:Fallback>
+          <mc:Fallback xmlns:w16sdtdh="http://schemas.microsoft.com/office/word/2020/wordml/sdtdatahash" xmlns:w16="http://schemas.microsoft.com/office/word/2018/wordml" xmlns:w16cid="http://schemas.microsoft.com/office/word/2016/wordml/cid" xmlns:w16cex="http://schemas.microsoft.com/office/word/2018/wordml/cex" xmlns:oel="http://schemas.microsoft.com/office/2019/extlst" xmlns:am3d="http://schemas.microsoft.com/office/drawing/2017/model3d" xmlns:aink="http://schemas.microsoft.com/office/drawing/2016/ink" xmlns:cx8="http://schemas.microsoft.com/office/drawing/2016/5/14/chartex" xmlns:cx7="http://schemas.microsoft.com/office/drawing/2016/5/13/chartex" xmlns:cx6="http://schemas.microsoft.com/office/drawing/2016/5/12/chartex" xmlns:cx5="http://schemas.microsoft.com/office/drawing/2016/5/11/chartex" xmlns:cx4="http://schemas.microsoft.com/office/drawing/2016/5/10/chartex" xmlns:cx3="http://schemas.microsoft.com/office/drawing/2016/5/9/chartex" xmlns:cx2="http://schemas.microsoft.com/office/drawing/2015/10/21/chartex">
             <w:pict>
               <v:rect w14:anchorId="4EE4FA63" id="Rectangle 24" o:spid="_x0000_s1026" style="position:absolute;margin-left:3.2pt;margin-top:28.85pt;width:54pt;height:8.25pt;z-index:251677696;visibility:visible;mso-wrap-style:square;mso-wrap-distance-left:9pt;mso-wrap-distance-top:0;mso-wrap-distance-right:9pt;mso-wrap-distance-bottom:0;mso-position-horizontal:absolute;mso-position-horizontal-relative:text;mso-position-vertical:absolute;mso-position-vertical-relative:text;v-text-anchor:middle" o:gfxdata="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" filled="f" strokecolor="#00b050" strokeweight="1pt"/>
             </w:pict>
@@ -2574,6 +1796,7 @@
       <w:r>
         <w:rPr>
           <w:noProof/>
+          <w:lang w:eastAsia="fr-CH"/>
         </w:rPr>
         <w:drawing>
           <wp:inline distT="0" distB="0" distL="0" distR="0" wp14:anchorId="20C6558B" wp14:editId="46824BC8">
@@ -2591,7 +1814,7 @@
                     <pic:cNvPicPr/>
                   </pic:nvPicPr>
                   <pic:blipFill>
-                    <a:blip r:embed="rId16" cstate="print">
+                    <a:blip r:embed="rId13" cstate="print">
                       <a:extLst>
                         <a:ext uri="{28A0092B-C50C-407E-A947-70E740481C1C}">
                           <a14:useLocalDpi xmlns:a14="http://schemas.microsoft.com/office/drawing/2010/main" val="0"/>
@@ -2649,31 +1872,6 @@
       <w:pPr>
         <w:jc w:val="both"/>
       </w:pPr>
-    </w:p>
-    <w:p>
-      <w:pPr>
-        <w:jc w:val="both"/>
-      </w:pPr>
-    </w:p>
-    <w:p>
-      <w:pPr>
-        <w:jc w:val="both"/>
-      </w:pPr>
-    </w:p>
-    <w:p>
-      <w:pPr>
-        <w:jc w:val="both"/>
-      </w:pPr>
-    </w:p>
-    <w:p>
-      <w:pPr>
-        <w:jc w:val="both"/>
-      </w:pPr>
-    </w:p>
-    <w:p>
-      <w:pPr>
-        <w:jc w:val="both"/>
-      </w:pPr>
       <w:r>
         <w:t>Vous devriez ensuite vous trouver face à la page suivante :</w:t>
       </w:r>
@@ -2682,6 +1880,7 @@
       <w:r>
         <w:rPr>
           <w:noProof/>
+          <w:lang w:eastAsia="fr-CH"/>
         </w:rPr>
         <mc:AlternateContent>
           <mc:Choice Requires="wps">
@@ -2747,7 +1946,7 @@
               </wp:anchor>
             </w:drawing>
           </mc:Choice>
-          <mc:Fallback>
+          <mc:Fallback xmlns:w16sdtdh="http://schemas.microsoft.com/office/word/2020/wordml/sdtdatahash" xmlns:w16="http://schemas.microsoft.com/office/word/2018/wordml" xmlns:w16cid="http://schemas.microsoft.com/office/word/2016/wordml/cid" xmlns:w16cex="http://schemas.microsoft.com/office/word/2018/wordml/cex" xmlns:oel="http://schemas.microsoft.com/office/2019/extlst" xmlns:am3d="http://schemas.microsoft.com/office/drawing/2017/model3d" xmlns:aink="http://schemas.microsoft.com/office/drawing/2016/ink" xmlns:cx8="http://schemas.microsoft.com/office/drawing/2016/5/14/chartex" xmlns:cx7="http://schemas.microsoft.com/office/drawing/2016/5/13/chartex" xmlns:cx6="http://schemas.microsoft.com/office/drawing/2016/5/12/chartex" xmlns:cx5="http://schemas.microsoft.com/office/drawing/2016/5/11/chartex" xmlns:cx4="http://schemas.microsoft.com/office/drawing/2016/5/10/chartex" xmlns:cx3="http://schemas.microsoft.com/office/drawing/2016/5/9/chartex" xmlns:cx2="http://schemas.microsoft.com/office/drawing/2015/10/21/chartex">
             <w:pict>
               <v:shapetype w14:anchorId="4B4667B1" id="_x0000_t34" coordsize="21600,21600" o:spt="34" o:oned="t" adj="10800" path="m,l@0,0@0,21600,21600,21600e" filled="f">
                 <v:stroke joinstyle="miter"/>
@@ -2770,6 +1969,7 @@
       <w:r>
         <w:rPr>
           <w:noProof/>
+          <w:lang w:eastAsia="fr-CH"/>
         </w:rPr>
         <w:drawing>
           <wp:inline distT="0" distB="0" distL="0" distR="0" wp14:anchorId="26BBE4CA" wp14:editId="4C61A6A1">
@@ -2787,7 +1987,7 @@
                     <pic:cNvPicPr/>
                   </pic:nvPicPr>
                   <pic:blipFill>
-                    <a:blip r:embed="rId17" cstate="print">
+                    <a:blip r:embed="rId14" cstate="print">
                       <a:extLst>
                         <a:ext uri="{28A0092B-C50C-407E-A947-70E740481C1C}">
                           <a14:useLocalDpi xmlns:a14="http://schemas.microsoft.com/office/drawing/2010/main" val="0"/>
@@ -2828,7 +2028,15 @@
         <w:t xml:space="preserve"> présent dans le fichier </w:t>
       </w:r>
       <w:r>
-        <w:t>« crud » de l’application</w:t>
+        <w:t>« </w:t>
+      </w:r>
+      <w:proofErr w:type="spellStart"/>
+      <w:r>
+        <w:t>crud</w:t>
+      </w:r>
+      <w:proofErr w:type="spellEnd"/>
+      <w:r>
+        <w:t> » de l’application</w:t>
       </w:r>
       <w:r>
         <w:t xml:space="preserve">, puis faite le glisser dans la fenêtre </w:t>
@@ -2844,6 +2052,7 @@
       <w:r>
         <w:rPr>
           <w:noProof/>
+          <w:lang w:eastAsia="fr-CH"/>
         </w:rPr>
         <mc:AlternateContent>
           <mc:Choice Requires="wps">
@@ -2908,7 +2117,7 @@
               </wp:anchor>
             </w:drawing>
           </mc:Choice>
-          <mc:Fallback>
+          <mc:Fallback xmlns:w16sdtdh="http://schemas.microsoft.com/office/word/2020/wordml/sdtdatahash" xmlns:w16="http://schemas.microsoft.com/office/word/2018/wordml" xmlns:w16cid="http://schemas.microsoft.com/office/word/2016/wordml/cid" xmlns:w16cex="http://schemas.microsoft.com/office/word/2018/wordml/cex" xmlns:oel="http://schemas.microsoft.com/office/2019/extlst" xmlns:am3d="http://schemas.microsoft.com/office/drawing/2017/model3d" xmlns:aink="http://schemas.microsoft.com/office/drawing/2016/ink" xmlns:cx8="http://schemas.microsoft.com/office/drawing/2016/5/14/chartex" xmlns:cx7="http://schemas.microsoft.com/office/drawing/2016/5/13/chartex" xmlns:cx6="http://schemas.microsoft.com/office/drawing/2016/5/12/chartex" xmlns:cx5="http://schemas.microsoft.com/office/drawing/2016/5/11/chartex" xmlns:cx4="http://schemas.microsoft.com/office/drawing/2016/5/10/chartex" xmlns:cx3="http://schemas.microsoft.com/office/drawing/2016/5/9/chartex" xmlns:cx2="http://schemas.microsoft.com/office/drawing/2015/10/21/chartex">
             <w:pict>
               <v:rect w14:anchorId="2C1B086B" id="Rectangle 28" o:spid="_x0000_s1026" style="position:absolute;margin-left:7.7pt;margin-top:119.55pt;width:448.3pt;height:16.3pt;z-index:251679744;visibility:visible;mso-wrap-style:square;mso-wrap-distance-left:9pt;mso-wrap-distance-top:0;mso-wrap-distance-right:9pt;mso-wrap-distance-bottom:0;mso-position-horizontal:absolute;mso-position-horizontal-relative:text;mso-position-vertical:absolute;mso-position-vertical-relative:text;v-text-anchor:middle" o:gfxdata="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" filled="f" strokecolor="red" strokeweight="2.25pt"/>
             </w:pict>
@@ -2918,6 +2127,7 @@
       <w:r>
         <w:rPr>
           <w:noProof/>
+          <w:lang w:eastAsia="fr-CH"/>
         </w:rPr>
         <w:drawing>
           <wp:inline distT="0" distB="0" distL="0" distR="0" wp14:anchorId="56D93A39" wp14:editId="514D88AA">
@@ -2935,7 +2145,7 @@
                     <pic:cNvPicPr/>
                   </pic:nvPicPr>
                   <pic:blipFill>
-                    <a:blip r:embed="rId18">
+                    <a:blip r:embed="rId15">
                       <a:extLst>
                         <a:ext uri="{28A0092B-C50C-407E-A947-70E740481C1C}">
                           <a14:useLocalDpi xmlns:a14="http://schemas.microsoft.com/office/drawing/2010/main" val="0"/>
@@ -2962,7 +2172,6 @@
         </w:drawing>
       </w:r>
     </w:p>
-    <w:p/>
     <w:p>
       <w:pPr>
         <w:jc w:val="both"/>
@@ -2976,6 +2185,7 @@
       <w:r>
         <w:rPr>
           <w:noProof/>
+          <w:lang w:eastAsia="fr-CH"/>
         </w:rPr>
         <mc:AlternateContent>
           <mc:Choice Requires="wps">
@@ -3040,7 +2250,7 @@
               </wp:anchor>
             </w:drawing>
           </mc:Choice>
-          <mc:Fallback>
+          <mc:Fallback xmlns:w16sdtdh="http://schemas.microsoft.com/office/word/2020/wordml/sdtdatahash" xmlns:w16="http://schemas.microsoft.com/office/word/2018/wordml" xmlns:w16cid="http://schemas.microsoft.com/office/word/2016/wordml/cid" xmlns:w16cex="http://schemas.microsoft.com/office/word/2018/wordml/cex" xmlns:oel="http://schemas.microsoft.com/office/2019/extlst" xmlns:am3d="http://schemas.microsoft.com/office/drawing/2017/model3d" xmlns:aink="http://schemas.microsoft.com/office/drawing/2016/ink" xmlns:cx8="http://schemas.microsoft.com/office/drawing/2016/5/14/chartex" xmlns:cx7="http://schemas.microsoft.com/office/drawing/2016/5/13/chartex" xmlns:cx6="http://schemas.microsoft.com/office/drawing/2016/5/12/chartex" xmlns:cx5="http://schemas.microsoft.com/office/drawing/2016/5/11/chartex" xmlns:cx4="http://schemas.microsoft.com/office/drawing/2016/5/10/chartex" xmlns:cx3="http://schemas.microsoft.com/office/drawing/2016/5/9/chartex" xmlns:cx2="http://schemas.microsoft.com/office/drawing/2015/10/21/chartex">
             <w:pict>
               <v:rect w14:anchorId="78EAAA1E" id="Rectangle 32" o:spid="_x0000_s1026" style="position:absolute;margin-left:355.5pt;margin-top:161.95pt;width:29.2pt;height:12.25pt;z-index:251682816;visibility:visible;mso-wrap-style:square;mso-wrap-distance-left:9pt;mso-wrap-distance-top:0;mso-wrap-distance-right:9pt;mso-wrap-distance-bottom:0;mso-position-horizontal:absolute;mso-position-horizontal-relative:text;mso-position-vertical:absolute;mso-position-vertical-relative:text;v-text-anchor:middle" o:gfxdata="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" filled="f" strokecolor="#00b050" strokeweight="2.25pt"/>
             </w:pict>
@@ -3050,6 +2260,7 @@
       <w:r>
         <w:rPr>
           <w:noProof/>
+          <w:lang w:eastAsia="fr-CH"/>
         </w:rPr>
         <mc:AlternateContent>
           <mc:Choice Requires="wps">
@@ -3114,7 +2325,7 @@
               </wp:anchor>
             </w:drawing>
           </mc:Choice>
-          <mc:Fallback>
+          <mc:Fallback xmlns:w16sdtdh="http://schemas.microsoft.com/office/word/2020/wordml/sdtdatahash" xmlns:w16="http://schemas.microsoft.com/office/word/2018/wordml" xmlns:w16cid="http://schemas.microsoft.com/office/word/2016/wordml/cid" xmlns:w16cex="http://schemas.microsoft.com/office/word/2018/wordml/cex" xmlns:oel="http://schemas.microsoft.com/office/2019/extlst" xmlns:am3d="http://schemas.microsoft.com/office/drawing/2017/model3d" xmlns:aink="http://schemas.microsoft.com/office/drawing/2016/ink" xmlns:cx8="http://schemas.microsoft.com/office/drawing/2016/5/14/chartex" xmlns:cx7="http://schemas.microsoft.com/office/drawing/2016/5/13/chartex" xmlns:cx6="http://schemas.microsoft.com/office/drawing/2016/5/12/chartex" xmlns:cx5="http://schemas.microsoft.com/office/drawing/2016/5/11/chartex" xmlns:cx4="http://schemas.microsoft.com/office/drawing/2016/5/10/chartex" xmlns:cx3="http://schemas.microsoft.com/office/drawing/2016/5/9/chartex" xmlns:cx2="http://schemas.microsoft.com/office/drawing/2015/10/21/chartex">
             <w:pict>
               <v:rect w14:anchorId="41EFDBED" id="Rectangle 31" o:spid="_x0000_s1026" style="position:absolute;margin-left:16.55pt;margin-top:16.6pt;width:490.4pt;height:100.55pt;z-index:251681792;visibility:visible;mso-wrap-style:square;mso-wrap-distance-left:9pt;mso-wrap-distance-top:0;mso-wrap-distance-right:9pt;mso-wrap-distance-bottom:0;mso-position-horizontal:absolute;mso-position-horizontal-relative:text;mso-position-vertical:absolute;mso-position-vertical-relative:text;v-text-anchor:middle" o:gfxdata="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" filled="f" strokecolor="red" strokeweight="2.25pt"/>
             </w:pict>
@@ -3124,6 +2335,7 @@
       <w:r>
         <w:rPr>
           <w:noProof/>
+          <w:lang w:eastAsia="fr-CH"/>
         </w:rPr>
         <w:drawing>
           <wp:inline distT="0" distB="0" distL="0" distR="0" wp14:anchorId="5797B91D" wp14:editId="735A5AD7">
@@ -3141,7 +2353,7 @@
                     <pic:cNvPicPr/>
                   </pic:nvPicPr>
                   <pic:blipFill>
-                    <a:blip r:embed="rId19" cstate="print">
+                    <a:blip r:embed="rId16" cstate="print">
                       <a:extLst>
                         <a:ext uri="{28A0092B-C50C-407E-A947-70E740481C1C}">
                           <a14:useLocalDpi xmlns:a14="http://schemas.microsoft.com/office/drawing/2010/main" val="0"/>
@@ -3211,6 +2423,14 @@
     <w:p/>
     <w:p>
       <w:pPr>
+        <w:pBdr>
+          <w:bottom w:val="single" w:sz="4" w:space="1" w:color="auto"/>
+        </w:pBdr>
+      </w:pPr>
+    </w:p>
+    <w:p/>
+    <w:p>
+      <w:pPr>
         <w:pStyle w:val="Titre1"/>
         <w:numPr>
           <w:ilvl w:val="0"/>
@@ -3228,10 +2448,26 @@
         <w:jc w:val="both"/>
       </w:pPr>
       <w:r>
-        <w:t>Il reste enfin à copier le fichier « crud » de l’application</w:t>
-      </w:r>
-      <w:r>
-        <w:t xml:space="preserve"> dans Xampp à l’endroit approprié.</w:t>
+        <w:t>Il reste enfin à copier le fichier « </w:t>
+      </w:r>
+      <w:proofErr w:type="spellStart"/>
+      <w:r>
+        <w:t>crud</w:t>
+      </w:r>
+      <w:proofErr w:type="spellEnd"/>
+      <w:r>
+        <w:t> » de l’application</w:t>
+      </w:r>
+      <w:r>
+        <w:t xml:space="preserve"> dans </w:t>
+      </w:r>
+      <w:proofErr w:type="spellStart"/>
+      <w:r>
+        <w:t>Xampp</w:t>
+      </w:r>
+      <w:proofErr w:type="spellEnd"/>
+      <w:r>
+        <w:t xml:space="preserve"> à l’endroit approprié.</w:t>
       </w:r>
     </w:p>
     <w:p>
@@ -3245,7 +2481,15 @@
         <w:t>explorateur de fichier et allez dans le répertoire suivant</w:t>
       </w:r>
       <w:r>
-        <w:t xml:space="preserve"> (PS, dans cet exemple Xampp est installé dans le disque C : mais </w:t>
+        <w:t xml:space="preserve"> (PS, dans cet exemple </w:t>
+      </w:r>
+      <w:proofErr w:type="spellStart"/>
+      <w:r>
+        <w:t>Xampp</w:t>
+      </w:r>
+      <w:proofErr w:type="spellEnd"/>
+      <w:r>
+        <w:t xml:space="preserve"> est installé dans le disque C : mais </w:t>
       </w:r>
       <w:r>
         <w:t>cela dépend du disque que vous avez choisi lors de l’installation plus haut)</w:t>
@@ -3278,6 +2522,7 @@
       <w:r>
         <w:rPr>
           <w:noProof/>
+          <w:lang w:eastAsia="fr-CH"/>
         </w:rPr>
         <w:drawing>
           <wp:inline distT="0" distB="0" distL="0" distR="0" wp14:anchorId="24FC5237" wp14:editId="61CD32E5">
@@ -3295,7 +2540,7 @@
                     <pic:cNvPicPr/>
                   </pic:nvPicPr>
                   <pic:blipFill>
-                    <a:blip r:embed="rId20">
+                    <a:blip r:embed="rId17">
                       <a:extLst>
                         <a:ext uri="{28A0092B-C50C-407E-A947-70E740481C1C}">
                           <a14:useLocalDpi xmlns:a14="http://schemas.microsoft.com/office/drawing/2010/main" val="0"/>
@@ -3338,7 +2583,15 @@
         <w:t xml:space="preserve">le </w:t>
       </w:r>
       <w:r>
-        <w:t>fichier « crud »</w:t>
+        <w:t>fichier « </w:t>
+      </w:r>
+      <w:proofErr w:type="spellStart"/>
+      <w:r>
+        <w:t>crud</w:t>
+      </w:r>
+      <w:proofErr w:type="spellEnd"/>
+      <w:r>
+        <w:t> »</w:t>
       </w:r>
       <w:r>
         <w:t>.</w:t>
@@ -3378,9 +2631,11 @@
       <w:r>
         <w:t>son utilisation.</w:t>
       </w:r>
+      <w:bookmarkStart w:id="4" w:name="_GoBack"/>
+      <w:bookmarkEnd w:id="4"/>
     </w:p>
     <w:sectPr>
-      <w:footerReference w:type="default" r:id="rId21"/>
+      <w:footerReference w:type="default" r:id="rId18"/>
       <w:pgSz w:w="11906" w:h="16838"/>
       <w:pgMar w:top="851" w:right="851" w:bottom="851" w:left="851" w:header="709" w:footer="709" w:gutter="0"/>
       <w:cols w:space="708"/>
@@ -3392,7 +2647,7 @@
 </file>
 
 <file path=word/endnotes.xml><?xml version="1.0" encoding="utf-8"?>
-<w:endnotes xmlns:wpc="http://schemas.microsoft.com/office/word/2010/wordprocessingCanvas" xmlns:cx="http://schemas.microsoft.com/office/drawing/2014/chartex" xmlns:cx1="http://schemas.microsoft.com/office/drawing/2015/9/8/chartex" xmlns:cx2="http://schemas.microsoft.com/office/drawing/2015/10/21/chartex" xmlns:cx3="http://schemas.microsoft.com/office/drawing/2016/5/9/chartex" xmlns:cx4="http://schemas.microsoft.com/office/drawing/2016/5/10/chartex" xmlns:cx5="http://schemas.microsoft.com/office/drawing/2016/5/11/chartex" xmlns:cx6="http://schemas.microsoft.com/office/drawing/2016/5/12/chartex" xmlns:cx7="http://schemas.microsoft.com/office/drawing/2016/5/13/chartex" xmlns:cx8="http://schemas.microsoft.com/office/drawing/2016/5/14/chartex" xmlns:mc="http://schemas.openxmlformats.org/markup-compatibility/2006" xmlns:aink="http://schemas.microsoft.com/office/drawing/2016/ink" xmlns:am3d="http://schemas.microsoft.com/office/drawing/2017/model3d" xmlns:o="urn:schemas-microsoft-com:office:office" xmlns:oel="http://schemas.microsoft.com/office/2019/extlst" xmlns:r="http://schemas.openxmlformats.org/officeDocument/2006/relationships" xmlns:m="http://schemas.openxmlformats.org/officeDocument/2006/math" xmlns:v="urn:schemas-microsoft-com:vml" xmlns:wp14="http://schemas.microsoft.com/office/word/2010/wordprocessingDrawing" xmlns:wp="http://schemas.openxmlformats.org/drawingml/2006/wordprocessingDrawing" xmlns:w10="urn:schemas-microsoft-com:office:word" xmlns:w="http://schemas.openxmlformats.org/wordprocessingml/2006/main" xmlns:w14="http://schemas.microsoft.com/office/word/2010/wordml" xmlns:w15="http://schemas.microsoft.com/office/word/2012/wordml" xmlns:w16cex="http://schemas.microsoft.com/office/word/2018/wordml/cex" xmlns:w16cid="http://schemas.microsoft.com/office/word/2016/wordml/cid" xmlns:w16="http://schemas.microsoft.com/office/word/2018/wordml" xmlns:w16sdtdh="http://schemas.microsoft.com/office/word/2020/wordml/sdtdatahash" xmlns:w16se="http://schemas.microsoft.com/office/word/2015/wordml/symex" xmlns:wpg="http://schemas.microsoft.com/office/word/2010/wordprocessingGroup" xmlns:wpi="http://schemas.microsoft.com/office/word/2010/wordprocessingInk" xmlns:wne="http://schemas.microsoft.com/office/word/2006/wordml" xmlns:wps="http://schemas.microsoft.com/office/word/2010/wordprocessingShape" mc:Ignorable="w14 w15 w16se w16cid w16 w16cex w16sdtdh wp14">
+<w:endnotes xmlns:wpc="http://schemas.microsoft.com/office/word/2010/wordprocessingCanvas" xmlns:cx="http://schemas.microsoft.com/office/drawing/2014/chartex" xmlns:cx1="http://schemas.microsoft.com/office/drawing/2015/9/8/chartex" xmlns:mc="http://schemas.openxmlformats.org/markup-compatibility/2006" xmlns:o="urn:schemas-microsoft-com:office:office" xmlns:r="http://schemas.openxmlformats.org/officeDocument/2006/relationships" xmlns:m="http://schemas.openxmlformats.org/officeDocument/2006/math" xmlns:v="urn:schemas-microsoft-com:vml" xmlns:wp14="http://schemas.microsoft.com/office/word/2010/wordprocessingDrawing" xmlns:wp="http://schemas.openxmlformats.org/drawingml/2006/wordprocessingDrawing" xmlns:w10="urn:schemas-microsoft-com:office:word" xmlns:w="http://schemas.openxmlformats.org/wordprocessingml/2006/main" xmlns:w14="http://schemas.microsoft.com/office/word/2010/wordml" xmlns:w15="http://schemas.microsoft.com/office/word/2012/wordml" xmlns:w16se="http://schemas.microsoft.com/office/word/2015/wordml/symex" xmlns:wpg="http://schemas.microsoft.com/office/word/2010/wordprocessingGroup" xmlns:wpi="http://schemas.microsoft.com/office/word/2010/wordprocessingInk" xmlns:wne="http://schemas.microsoft.com/office/word/2006/wordml" xmlns:wps="http://schemas.microsoft.com/office/word/2010/wordprocessingShape" mc:Ignorable="w14 w15 w16se wp14">
   <w:endnote w:type="separator" w:id="-1">
     <w:p>
       <w:pPr>
@@ -3417,13 +2672,18 @@
 </file>
 
 <file path=word/footer1.xml><?xml version="1.0" encoding="utf-8"?>
-<w:ftr xmlns:wpc="http://schemas.microsoft.com/office/word/2010/wordprocessingCanvas" xmlns:cx="http://schemas.microsoft.com/office/drawing/2014/chartex" xmlns:cx1="http://schemas.microsoft.com/office/drawing/2015/9/8/chartex" xmlns:cx2="http://schemas.microsoft.com/office/drawing/2015/10/21/chartex" xmlns:cx3="http://schemas.microsoft.com/office/drawing/2016/5/9/chartex" xmlns:cx4="http://schemas.microsoft.com/office/drawing/2016/5/10/chartex" xmlns:cx5="http://schemas.microsoft.com/office/drawing/2016/5/11/chartex" xmlns:cx6="http://schemas.microsoft.com/office/drawing/2016/5/12/chartex" xmlns:cx7="http://schemas.microsoft.com/office/drawing/2016/5/13/chartex" xmlns:cx8="http://schemas.microsoft.com/office/drawing/2016/5/14/chartex" xmlns:mc="http://schemas.openxmlformats.org/markup-compatibility/2006" xmlns:aink="http://schemas.microsoft.com/office/drawing/2016/ink" xmlns:am3d="http://schemas.microsoft.com/office/drawing/2017/model3d" xmlns:o="urn:schemas-microsoft-com:office:office" xmlns:oel="http://schemas.microsoft.com/office/2019/extlst" xmlns:r="http://schemas.openxmlformats.org/officeDocument/2006/relationships" xmlns:m="http://schemas.openxmlformats.org/officeDocument/2006/math" xmlns:v="urn:schemas-microsoft-com:vml" xmlns:wp14="http://schemas.microsoft.com/office/word/2010/wordprocessingDrawing" xmlns:wp="http://schemas.openxmlformats.org/drawingml/2006/wordprocessingDrawing" xmlns:w10="urn:schemas-microsoft-com:office:word" xmlns:w="http://schemas.openxmlformats.org/wordprocessingml/2006/main" xmlns:w14="http://schemas.microsoft.com/office/word/2010/wordml" xmlns:w15="http://schemas.microsoft.com/office/word/2012/wordml" xmlns:w16cex="http://schemas.microsoft.com/office/word/2018/wordml/cex" xmlns:w16cid="http://schemas.microsoft.com/office/word/2016/wordml/cid" xmlns:w16="http://schemas.microsoft.com/office/word/2018/wordml" xmlns:w16sdtdh="http://schemas.microsoft.com/office/word/2020/wordml/sdtdatahash" xmlns:w16se="http://schemas.microsoft.com/office/word/2015/wordml/symex" xmlns:wpg="http://schemas.microsoft.com/office/word/2010/wordprocessingGroup" xmlns:wpi="http://schemas.microsoft.com/office/word/2010/wordprocessingInk" xmlns:wne="http://schemas.microsoft.com/office/word/2006/wordml" xmlns:wps="http://schemas.microsoft.com/office/word/2010/wordprocessingShape" mc:Ignorable="w14 w15 w16se w16cid w16 w16cex w16sdtdh wp14">
+<w:ftr xmlns:wpc="http://schemas.microsoft.com/office/word/2010/wordprocessingCanvas" xmlns:cx="http://schemas.microsoft.com/office/drawing/2014/chartex" xmlns:cx1="http://schemas.microsoft.com/office/drawing/2015/9/8/chartex" xmlns:mc="http://schemas.openxmlformats.org/markup-compatibility/2006" xmlns:o="urn:schemas-microsoft-com:office:office" xmlns:r="http://schemas.openxmlformats.org/officeDocument/2006/relationships" xmlns:m="http://schemas.openxmlformats.org/officeDocument/2006/math" xmlns:v="urn:schemas-microsoft-com:vml" xmlns:wp14="http://schemas.microsoft.com/office/word/2010/wordprocessingDrawing" xmlns:wp="http://schemas.openxmlformats.org/drawingml/2006/wordprocessingDrawing" xmlns:w10="urn:schemas-microsoft-com:office:word" xmlns:w="http://schemas.openxmlformats.org/wordprocessingml/2006/main" xmlns:w14="http://schemas.microsoft.com/office/word/2010/wordml" xmlns:w15="http://schemas.microsoft.com/office/word/2012/wordml" xmlns:w16se="http://schemas.microsoft.com/office/word/2015/wordml/symex" xmlns:wpg="http://schemas.microsoft.com/office/word/2010/wordprocessingGroup" xmlns:wpi="http://schemas.microsoft.com/office/word/2010/wordprocessingInk" xmlns:wne="http://schemas.microsoft.com/office/word/2006/wordml" xmlns:wps="http://schemas.microsoft.com/office/word/2010/wordprocessingShape" mc:Ignorable="w14 w15 w16se wp14">
   <w:p>
     <w:pPr>
       <w:pStyle w:val="Pieddepage"/>
     </w:pPr>
+    <w:proofErr w:type="spellStart"/>
     <w:r>
-      <w:t>Customers data manager</w:t>
+      <w:t>Customers</w:t>
+    </w:r>
+    <w:proofErr w:type="spellEnd"/>
+    <w:r>
+      <w:t xml:space="preserve"> data manager</w:t>
     </w:r>
     <w:r>
       <w:ptab w:relativeTo="margin" w:alignment="center" w:leader="none"/>
@@ -3448,9 +2708,10 @@
     </w:r>
     <w:r>
       <w:rPr>
+        <w:noProof/>
         <w:lang w:val="fr-FR"/>
       </w:rPr>
-      <w:t>1</w:t>
+      <w:t>6</w:t>
     </w:r>
     <w:r>
       <w:fldChar w:fldCharType="end"/>
@@ -3460,7 +2721,7 @@
 </file>
 
 <file path=word/footnotes.xml><?xml version="1.0" encoding="utf-8"?>
-<w:footnotes xmlns:wpc="http://schemas.microsoft.com/office/word/2010/wordprocessingCanvas" xmlns:cx="http://schemas.microsoft.com/office/drawing/2014/chartex" xmlns:cx1="http://schemas.microsoft.com/office/drawing/2015/9/8/chartex" xmlns:cx2="http://schemas.microsoft.com/office/drawing/2015/10/21/chartex" xmlns:cx3="http://schemas.microsoft.com/office/drawing/2016/5/9/chartex" xmlns:cx4="http://schemas.microsoft.com/office/drawing/2016/5/10/chartex" xmlns:cx5="http://schemas.microsoft.com/office/drawing/2016/5/11/chartex" xmlns:cx6="http://schemas.microsoft.com/office/drawing/2016/5/12/chartex" xmlns:cx7="http://schemas.microsoft.com/office/drawing/2016/5/13/chartex" xmlns:cx8="http://schemas.microsoft.com/office/drawing/2016/5/14/chartex" xmlns:mc="http://schemas.openxmlformats.org/markup-compatibility/2006" xmlns:aink="http://schemas.microsoft.com/office/drawing/2016/ink" xmlns:am3d="http://schemas.microsoft.com/office/drawing/2017/model3d" xmlns:o="urn:schemas-microsoft-com:office:office" xmlns:oel="http://schemas.microsoft.com/office/2019/extlst" xmlns:r="http://schemas.openxmlformats.org/officeDocument/2006/relationships" xmlns:m="http://schemas.openxmlformats.org/officeDocument/2006/math" xmlns:v="urn:schemas-microsoft-com:vml" xmlns:wp14="http://schemas.microsoft.com/office/word/2010/wordprocessingDrawing" xmlns:wp="http://schemas.openxmlformats.org/drawingml/2006/wordprocessingDrawing" xmlns:w10="urn:schemas-microsoft-com:office:word" xmlns:w="http://schemas.openxmlformats.org/wordprocessingml/2006/main" xmlns:w14="http://schemas.microsoft.com/office/word/2010/wordml" xmlns:w15="http://schemas.microsoft.com/office/word/2012/wordml" xmlns:w16cex="http://schemas.microsoft.com/office/word/2018/wordml/cex" xmlns:w16cid="http://schemas.microsoft.com/office/word/2016/wordml/cid" xmlns:w16="http://schemas.microsoft.com/office/word/2018/wordml" xmlns:w16sdtdh="http://schemas.microsoft.com/office/word/2020/wordml/sdtdatahash" xmlns:w16se="http://schemas.microsoft.com/office/word/2015/wordml/symex" xmlns:wpg="http://schemas.microsoft.com/office/word/2010/wordprocessingGroup" xmlns:wpi="http://schemas.microsoft.com/office/word/2010/wordprocessingInk" xmlns:wne="http://schemas.microsoft.com/office/word/2006/wordml" xmlns:wps="http://schemas.microsoft.com/office/word/2010/wordprocessingShape" mc:Ignorable="w14 w15 w16se w16cid w16 w16cex w16sdtdh wp14">
+<w:footnotes xmlns:wpc="http://schemas.microsoft.com/office/word/2010/wordprocessingCanvas" xmlns:cx="http://schemas.microsoft.com/office/drawing/2014/chartex" xmlns:cx1="http://schemas.microsoft.com/office/drawing/2015/9/8/chartex" xmlns:mc="http://schemas.openxmlformats.org/markup-compatibility/2006" xmlns:o="urn:schemas-microsoft-com:office:office" xmlns:r="http://schemas.openxmlformats.org/officeDocument/2006/relationships" xmlns:m="http://schemas.openxmlformats.org/officeDocument/2006/math" xmlns:v="urn:schemas-microsoft-com:vml" xmlns:wp14="http://schemas.microsoft.com/office/word/2010/wordprocessingDrawing" xmlns:wp="http://schemas.openxmlformats.org/drawingml/2006/wordprocessingDrawing" xmlns:w10="urn:schemas-microsoft-com:office:word" xmlns:w="http://schemas.openxmlformats.org/wordprocessingml/2006/main" xmlns:w14="http://schemas.microsoft.com/office/word/2010/wordml" xmlns:w15="http://schemas.microsoft.com/office/word/2012/wordml" xmlns:w16se="http://schemas.microsoft.com/office/word/2015/wordml/symex" xmlns:wpg="http://schemas.microsoft.com/office/word/2010/wordprocessingGroup" xmlns:wpi="http://schemas.microsoft.com/office/word/2010/wordprocessingInk" xmlns:wne="http://schemas.microsoft.com/office/word/2006/wordml" xmlns:wps="http://schemas.microsoft.com/office/word/2010/wordprocessingShape" mc:Ignorable="w14 w15 w16se wp14">
   <w:footnote w:type="separator" w:id="-1">
     <w:p>
       <w:pPr>
@@ -3485,7 +2746,7 @@
 </file>
 
 <file path=word/numbering.xml><?xml version="1.0" encoding="utf-8"?>
-<w:numbering xmlns:wpc="http://schemas.microsoft.com/office/word/2010/wordprocessingCanvas" xmlns:cx="http://schemas.microsoft.com/office/drawing/2014/chartex" xmlns:cx1="http://schemas.microsoft.com/office/drawing/2015/9/8/chartex" xmlns:cx2="http://schemas.microsoft.com/office/drawing/2015/10/21/chartex" xmlns:cx3="http://schemas.microsoft.com/office/drawing/2016/5/9/chartex" xmlns:cx4="http://schemas.microsoft.com/office/drawing/2016/5/10/chartex" xmlns:cx5="http://schemas.microsoft.com/office/drawing/2016/5/11/chartex" xmlns:cx6="http://schemas.microsoft.com/office/drawing/2016/5/12/chartex" xmlns:cx7="http://schemas.microsoft.com/office/drawing/2016/5/13/chartex" xmlns:cx8="http://schemas.microsoft.com/office/drawing/2016/5/14/chartex" xmlns:mc="http://schemas.openxmlformats.org/markup-compatibility/2006" xmlns:aink="http://schemas.microsoft.com/office/drawing/2016/ink" xmlns:am3d="http://schemas.microsoft.com/office/drawing/2017/model3d" xmlns:o="urn:schemas-microsoft-com:office:office" xmlns:oel="http://schemas.microsoft.com/office/2019/extlst" xmlns:r="http://schemas.openxmlformats.org/officeDocument/2006/relationships" xmlns:m="http://schemas.openxmlformats.org/officeDocument/2006/math" xmlns:v="urn:schemas-microsoft-com:vml" xmlns:wp14="http://schemas.microsoft.com/office/word/2010/wordprocessingDrawing" xmlns:wp="http://schemas.openxmlformats.org/drawingml/2006/wordprocessingDrawing" xmlns:w10="urn:schemas-microsoft-com:office:word" xmlns:w="http://schemas.openxmlformats.org/wordprocessingml/2006/main" xmlns:w14="http://schemas.microsoft.com/office/word/2010/wordml" xmlns:w15="http://schemas.microsoft.com/office/word/2012/wordml" xmlns:w16cex="http://schemas.microsoft.com/office/word/2018/wordml/cex" xmlns:w16cid="http://schemas.microsoft.com/office/word/2016/wordml/cid" xmlns:w16="http://schemas.microsoft.com/office/word/2018/wordml" xmlns:w16sdtdh="http://schemas.microsoft.com/office/word/2020/wordml/sdtdatahash" xmlns:w16se="http://schemas.microsoft.com/office/word/2015/wordml/symex" xmlns:wpg="http://schemas.microsoft.com/office/word/2010/wordprocessingGroup" xmlns:wpi="http://schemas.microsoft.com/office/word/2010/wordprocessingInk" xmlns:wne="http://schemas.microsoft.com/office/word/2006/wordml" xmlns:wps="http://schemas.microsoft.com/office/word/2010/wordprocessingShape" mc:Ignorable="w14 w15 w16se w16cid w16 w16cex w16sdtdh wp14">
+<w:numbering xmlns:wpc="http://schemas.microsoft.com/office/word/2010/wordprocessingCanvas" xmlns:cx="http://schemas.microsoft.com/office/drawing/2014/chartex" xmlns:cx1="http://schemas.microsoft.com/office/drawing/2015/9/8/chartex" xmlns:mc="http://schemas.openxmlformats.org/markup-compatibility/2006" xmlns:o="urn:schemas-microsoft-com:office:office" xmlns:r="http://schemas.openxmlformats.org/officeDocument/2006/relationships" xmlns:m="http://schemas.openxmlformats.org/officeDocument/2006/math" xmlns:v="urn:schemas-microsoft-com:vml" xmlns:wp14="http://schemas.microsoft.com/office/word/2010/wordprocessingDrawing" xmlns:wp="http://schemas.openxmlformats.org/drawingml/2006/wordprocessingDrawing" xmlns:w10="urn:schemas-microsoft-com:office:word" xmlns:w="http://schemas.openxmlformats.org/wordprocessingml/2006/main" xmlns:w14="http://schemas.microsoft.com/office/word/2010/wordml" xmlns:w15="http://schemas.microsoft.com/office/word/2012/wordml" xmlns:w16se="http://schemas.microsoft.com/office/word/2015/wordml/symex" xmlns:wpg="http://schemas.microsoft.com/office/word/2010/wordprocessingGroup" xmlns:wpi="http://schemas.microsoft.com/office/word/2010/wordprocessingInk" xmlns:wne="http://schemas.microsoft.com/office/word/2006/wordml" xmlns:wps="http://schemas.microsoft.com/office/word/2010/wordprocessingShape" mc:Ignorable="w14 w15 w16se wp14">
   <w:abstractNum w:abstractNumId="0" w15:restartNumberingAfterBreak="0">
     <w:nsid w:val="2C2F3A9B"/>
     <w:multiLevelType w:val="multilevel"/>
@@ -4002,29 +3263,29 @@
       </w:pPr>
     </w:lvl>
   </w:abstractNum>
-  <w:num w:numId="1" w16cid:durableId="165173031">
+  <w:num w:numId="1">
     <w:abstractNumId w:val="0"/>
   </w:num>
-  <w:num w:numId="2" w16cid:durableId="561674894">
+  <w:num w:numId="2">
     <w:abstractNumId w:val="4"/>
   </w:num>
-  <w:num w:numId="3" w16cid:durableId="1066755811">
+  <w:num w:numId="3">
     <w:abstractNumId w:val="1"/>
   </w:num>
-  <w:num w:numId="4" w16cid:durableId="49305500">
+  <w:num w:numId="4">
     <w:abstractNumId w:val="2"/>
   </w:num>
-  <w:num w:numId="5" w16cid:durableId="771046325">
+  <w:num w:numId="5">
     <w:abstractNumId w:val="3"/>
   </w:num>
-  <w:num w:numId="6" w16cid:durableId="61027127">
+  <w:num w:numId="6">
     <w:abstractNumId w:val="5"/>
   </w:num>
 </w:numbering>
 </file>
 
 <file path=word/styles.xml><?xml version="1.0" encoding="utf-8"?>
-<w:styles xmlns:mc="http://schemas.openxmlformats.org/markup-compatibility/2006" xmlns:r="http://schemas.openxmlformats.org/officeDocument/2006/relationships" xmlns:w="http://schemas.openxmlformats.org/wordprocessingml/2006/main" xmlns:w14="http://schemas.microsoft.com/office/word/2010/wordml" xmlns:w15="http://schemas.microsoft.com/office/word/2012/wordml" xmlns:w16cex="http://schemas.microsoft.com/office/word/2018/wordml/cex" xmlns:w16cid="http://schemas.microsoft.com/office/word/2016/wordml/cid" xmlns:w16="http://schemas.microsoft.com/office/word/2018/wordml" xmlns:w16sdtdh="http://schemas.microsoft.com/office/word/2020/wordml/sdtdatahash" xmlns:w16se="http://schemas.microsoft.com/office/word/2015/wordml/symex" mc:Ignorable="w14 w15 w16se w16cid w16 w16cex w16sdtdh">
+<w:styles xmlns:mc="http://schemas.openxmlformats.org/markup-compatibility/2006" xmlns:r="http://schemas.openxmlformats.org/officeDocument/2006/relationships" xmlns:w="http://schemas.openxmlformats.org/wordprocessingml/2006/main" xmlns:w14="http://schemas.microsoft.com/office/word/2010/wordml" xmlns:w15="http://schemas.microsoft.com/office/word/2012/wordml" xmlns:w16se="http://schemas.microsoft.com/office/word/2015/wordml/symex" mc:Ignorable="w14 w15 w16se">
   <w:docDefaults>
     <w:rPrDefault>
       <w:rPr>
@@ -4040,7 +3301,7 @@
       </w:pPr>
     </w:pPrDefault>
   </w:docDefaults>
-  <w:latentStyles w:defLockedState="0" w:defUIPriority="99" w:defSemiHidden="0" w:defUnhideWhenUsed="0" w:defQFormat="0" w:count="376">
+  <w:latentStyles w:defLockedState="0" w:defUIPriority="99" w:defSemiHidden="0" w:defUnhideWhenUsed="0" w:defQFormat="0" w:count="371">
     <w:lsdException w:name="Normal" w:uiPriority="0" w:qFormat="1"/>
     <w:lsdException w:name="heading 1" w:uiPriority="9" w:qFormat="1"/>
     <w:lsdException w:name="heading 2" w:semiHidden="1" w:uiPriority="9" w:unhideWhenUsed="1" w:qFormat="1"/>
@@ -4412,11 +3673,6 @@
     <w:lsdException w:name="List Table 5 Dark Accent 6" w:uiPriority="50"/>
     <w:lsdException w:name="List Table 6 Colorful Accent 6" w:uiPriority="51"/>
     <w:lsdException w:name="List Table 7 Colorful Accent 6" w:uiPriority="52"/>
-    <w:lsdException w:name="Mention" w:semiHidden="1" w:unhideWhenUsed="1"/>
-    <w:lsdException w:name="Smart Hyperlink" w:semiHidden="1" w:unhideWhenUsed="1"/>
-    <w:lsdException w:name="Hashtag" w:semiHidden="1" w:unhideWhenUsed="1"/>
-    <w:lsdException w:name="Unresolved Mention" w:semiHidden="1" w:unhideWhenUsed="1"/>
-    <w:lsdException w:name="Smart Link" w:semiHidden="1" w:unhideWhenUsed="1"/>
   </w:latentStyles>
   <w:style w:type="paragraph" w:default="1" w:styleId="Normal">
     <w:name w:val="Normal"/>
@@ -4512,7 +3768,7 @@
       <w:u w:val="single"/>
     </w:rPr>
   </w:style>
-  <w:style w:type="character" w:styleId="Mentionnonrsolue">
+  <w:style w:type="character" w:customStyle="1" w:styleId="UnresolvedMention">
     <w:name w:val="Unresolved Mention"/>
     <w:basedOn w:val="Policepardfaut"/>
     <w:uiPriority w:val="99"/>
@@ -5071,7 +4327,7 @@
 </file>
 
 <file path=customXml/itemProps1.xml><?xml version="1.0" encoding="utf-8"?>
-<ds:datastoreItem xmlns:ds="http://schemas.openxmlformats.org/officeDocument/2006/customXml" ds:itemID="{7B3B6F1D-E933-4459-BF52-6082B4978C01}">
+<ds:datastoreItem xmlns:ds="http://schemas.openxmlformats.org/officeDocument/2006/customXml" ds:itemID="{F2F608BD-A40E-4F06-8A2F-242081F58D82}">
   <ds:schemaRefs>
     <ds:schemaRef ds:uri="http://schemas.openxmlformats.org/officeDocument/2006/bibliography"/>
   </ds:schemaRefs>

</xml_diff>

<commit_message>
Guides updates / config.updates
</commit_message>
<xml_diff>
--- a/Customers_data_manager_installation.docx
+++ b/Customers_data_manager_installation.docx
@@ -256,7 +256,7 @@
             </w14:gradFill>
           </w14:textFill>
         </w:rPr>
-        <w:t xml:space="preserve"> data manager</w:t>
+        <w:t xml:space="preserve"> data management</w:t>
       </w:r>
     </w:p>
     <w:p>
@@ -429,6 +429,7 @@
         <w:rPr>
           <w:b/>
           <w:bCs/>
+          <w:u w:val="none"/>
         </w:rPr>
       </w:sdtEndPr>
       <w:sdtContent>
@@ -489,7 +490,7 @@
             </w:rPr>
             <w:fldChar w:fldCharType="separate"/>
           </w:r>
-          <w:hyperlink w:anchor="_Toc107488378" w:history="1">
+          <w:hyperlink w:anchor="_Toc107576639" w:history="1">
             <w:r>
               <w:rPr>
                 <w:rStyle w:val="Lienhypertexte"/>
@@ -537,7 +538,7 @@
                 <w:noProof/>
                 <w:webHidden/>
               </w:rPr>
-              <w:instrText xml:space="preserve"> PAGEREF _Toc107488378 \h </w:instrText>
+              <w:instrText xml:space="preserve"> PAGEREF _Toc107576639 \h </w:instrText>
             </w:r>
             <w:r>
               <w:rPr>
@@ -587,7 +588,7 @@
               <w:lang w:eastAsia="fr-CH"/>
             </w:rPr>
           </w:pPr>
-          <w:hyperlink w:anchor="_Toc107488379" w:history="1">
+          <w:hyperlink w:anchor="_Toc107576640" w:history="1">
             <w:r>
               <w:rPr>
                 <w:rStyle w:val="Lienhypertexte"/>
@@ -635,7 +636,7 @@
                 <w:noProof/>
                 <w:webHidden/>
               </w:rPr>
-              <w:instrText xml:space="preserve"> PAGEREF _Toc107488379 \h </w:instrText>
+              <w:instrText xml:space="preserve"> PAGEREF _Toc107576640 \h </w:instrText>
             </w:r>
             <w:r>
               <w:rPr>
@@ -685,7 +686,7 @@
               <w:lang w:eastAsia="fr-CH"/>
             </w:rPr>
           </w:pPr>
-          <w:hyperlink w:anchor="_Toc107488380" w:history="1">
+          <w:hyperlink w:anchor="_Toc107576641" w:history="1">
             <w:r>
               <w:rPr>
                 <w:rStyle w:val="Lienhypertexte"/>
@@ -733,7 +734,7 @@
                 <w:noProof/>
                 <w:webHidden/>
               </w:rPr>
-              <w:instrText xml:space="preserve"> PAGEREF _Toc107488380 \h </w:instrText>
+              <w:instrText xml:space="preserve"> PAGEREF _Toc107576641 \h </w:instrText>
             </w:r>
             <w:r>
               <w:rPr>
@@ -753,7 +754,7 @@
                 <w:noProof/>
                 <w:webHidden/>
               </w:rPr>
-              <w:t>5</w:t>
+              <w:t>4</w:t>
             </w:r>
             <w:r>
               <w:rPr>
@@ -783,7 +784,7 @@
               <w:lang w:eastAsia="fr-CH"/>
             </w:rPr>
           </w:pPr>
-          <w:hyperlink w:anchor="_Toc107488381" w:history="1">
+          <w:hyperlink w:anchor="_Toc107576642" w:history="1">
             <w:r>
               <w:rPr>
                 <w:rStyle w:val="Lienhypertexte"/>
@@ -831,7 +832,7 @@
                 <w:noProof/>
                 <w:webHidden/>
               </w:rPr>
-              <w:instrText xml:space="preserve"> PAGEREF _Toc107488381 \h </w:instrText>
+              <w:instrText xml:space="preserve"> PAGEREF _Toc107576642 \h </w:instrText>
             </w:r>
             <w:r>
               <w:rPr>
@@ -851,7 +852,7 @@
                 <w:noProof/>
                 <w:webHidden/>
               </w:rPr>
-              <w:t>8</w:t>
+              <w:t>7</w:t>
             </w:r>
             <w:r>
               <w:rPr>
@@ -883,6 +884,8 @@
       <w:r>
         <w:br w:type="page"/>
       </w:r>
+      <w:bookmarkStart w:id="0" w:name="_GoBack"/>
+      <w:bookmarkEnd w:id="0"/>
     </w:p>
     <w:p>
       <w:pPr>
@@ -892,87 +895,129 @@
           <w:numId w:val="6"/>
         </w:numPr>
       </w:pPr>
-      <w:bookmarkStart w:id="0" w:name="_Toc107488378"/>
+      <w:bookmarkStart w:id="1" w:name="_Toc107576639"/>
       <w:r>
         <w:lastRenderedPageBreak/>
         <w:t>Installation d’un navigateur internet :</w:t>
       </w:r>
-      <w:bookmarkEnd w:id="0"/>
+      <w:bookmarkEnd w:id="1"/>
     </w:p>
     <w:p>
       <w:pPr>
         <w:jc w:val="both"/>
       </w:pPr>
       <w:r>
-        <w:t>Si ce n’est pas encore fait et afin de pouvoir utiliser l’application, il vous faudra avoir un navigateur internet.</w:t>
-      </w:r>
-    </w:p>
-    <w:p>
-      <w:pPr>
-        <w:jc w:val="both"/>
-      </w:pPr>
-      <w:r>
-        <w:t>La création et les tests de notre application on</w:t>
-      </w:r>
-      <w:r>
-        <w:t>t</w:t>
-      </w:r>
-      <w:r>
-        <w:t xml:space="preserve"> tous été effectué</w:t>
-      </w:r>
-      <w:r>
-        <w:t>s</w:t>
-      </w:r>
-      <w:r>
-        <w:t xml:space="preserve"> à l’aide d</w:t>
-      </w:r>
-      <w:r>
-        <w:t xml:space="preserve">u </w:t>
-      </w:r>
-      <w:r>
-        <w:t>navigateur</w:t>
-      </w:r>
-      <w:r>
-        <w:t xml:space="preserve"> Chrome</w:t>
-      </w:r>
-      <w:r>
-        <w:t xml:space="preserve">. Si vous deviez rencontrer des problèmes lors de l’utilisation, nous </w:t>
-      </w:r>
-      <w:r>
-        <w:t xml:space="preserve">vous </w:t>
-      </w:r>
-      <w:r>
-        <w:t>recommandons d’installer Chrome afin de garantir un bon fonctionnement.</w:t>
-      </w:r>
-    </w:p>
-    <w:p>
-      <w:pPr>
-        <w:jc w:val="both"/>
-      </w:pPr>
-      <w:r>
-        <w:t>Suivez le lien pour télécharger ce programme</w:t>
-      </w:r>
-      <w:r>
-        <w:t>. Suivez ensuite les instructions jusqu’à la fin et démarrer vot</w:t>
-      </w:r>
-      <w:r>
-        <w:t>re</w:t>
-      </w:r>
-      <w:r>
-        <w:t xml:space="preserve"> navigateur afin de contrôler que tout soit en ordre.</w:t>
-      </w:r>
-    </w:p>
-    <w:p>
-      <w:hyperlink r:id="rId8" w:history="1">
-        <w:r>
-          <w:rPr>
-            <w:rStyle w:val="Lienhypertexte"/>
-          </w:rPr>
-          <w:t>-Chrome</w:t>
-        </w:r>
-      </w:hyperlink>
-    </w:p>
-    <w:p/>
+        <w:t xml:space="preserve">Si ce n’est pas encore </w:t>
+      </w:r>
+      <w:r>
+        <w:t>le cas</w:t>
+      </w:r>
+      <w:r>
+        <w:t xml:space="preserve"> et afin de pouvoir utiliser l’application, il vous faudra un navigateur internet.</w:t>
+      </w:r>
+    </w:p>
+    <w:p>
+      <w:r>
+        <w:t>Comme</w:t>
+      </w:r>
+      <w:r>
+        <w:t xml:space="preserve"> la création et les tests de notre application ont tous été effectué sur Chrome, nous vous recommandons de favoriser ce navigateur afin d’éviter </w:t>
+      </w:r>
+      <w:r>
+        <w:t>tout problème</w:t>
+      </w:r>
+      <w:r>
+        <w:t xml:space="preserve"> lors de l’utilisation. Vous pourrez le trouver en </w:t>
+      </w:r>
+      <w:r>
+        <w:t xml:space="preserve">faisant ctrl + clic </w:t>
+      </w:r>
+      <w:r>
+        <w:t>sur le logo</w:t>
+      </w:r>
+      <w:r>
+        <w:t xml:space="preserve"> ci-dessous.</w:t>
+      </w:r>
+    </w:p>
+    <w:p>
+      <w:r>
+        <w:rPr>
+          <w:noProof/>
+          <w:lang w:eastAsia="fr-CH"/>
+        </w:rPr>
+        <w:drawing>
+          <wp:anchor distT="0" distB="0" distL="114300" distR="114300" simplePos="0" relativeHeight="251683840" behindDoc="0" locked="0" layoutInCell="1" allowOverlap="1" wp14:anchorId="64978CE3" wp14:editId="17E87688">
+            <wp:simplePos x="0" y="0"/>
+            <wp:positionH relativeFrom="margin">
+              <wp:posOffset>136102</wp:posOffset>
+            </wp:positionH>
+            <wp:positionV relativeFrom="paragraph">
+              <wp:posOffset>7620</wp:posOffset>
+            </wp:positionV>
+            <wp:extent cx="422910" cy="422910"/>
+            <wp:effectExtent l="0" t="0" r="0" b="0"/>
+            <wp:wrapSquare wrapText="bothSides"/>
+            <wp:docPr id="1" name="Image 1">
+              <a:hlinkClick xmlns:a="http://schemas.openxmlformats.org/drawingml/2006/main" r:id="rId8"/>
+            </wp:docPr>
+            <wp:cNvGraphicFramePr>
+              <a:graphicFrameLocks xmlns:a="http://schemas.openxmlformats.org/drawingml/2006/main" noChangeAspect="1"/>
+            </wp:cNvGraphicFramePr>
+            <a:graphic xmlns:a="http://schemas.openxmlformats.org/drawingml/2006/main">
+              <a:graphicData uri="http://schemas.openxmlformats.org/drawingml/2006/picture">
+                <pic:pic xmlns:pic="http://schemas.openxmlformats.org/drawingml/2006/picture">
+                  <pic:nvPicPr>
+                    <pic:cNvPr id="1" name="chrome logo.jpg"/>
+                    <pic:cNvPicPr/>
+                  </pic:nvPicPr>
+                  <pic:blipFill>
+                    <a:blip r:embed="rId9" cstate="print">
+                      <a:extLst>
+                        <a:ext uri="{28A0092B-C50C-407E-A947-70E740481C1C}">
+                          <a14:useLocalDpi xmlns:a14="http://schemas.microsoft.com/office/drawing/2010/main" val="0"/>
+                        </a:ext>
+                      </a:extLst>
+                    </a:blip>
+                    <a:stretch>
+                      <a:fillRect/>
+                    </a:stretch>
+                  </pic:blipFill>
+                  <pic:spPr>
+                    <a:xfrm>
+                      <a:off x="0" y="0"/>
+                      <a:ext cx="422910" cy="422910"/>
+                    </a:xfrm>
+                    <a:prstGeom prst="rect">
+                      <a:avLst/>
+                    </a:prstGeom>
+                  </pic:spPr>
+                </pic:pic>
+              </a:graphicData>
+            </a:graphic>
+            <wp14:sizeRelH relativeFrom="margin">
+              <wp14:pctWidth>0</wp14:pctWidth>
+            </wp14:sizeRelH>
+            <wp14:sizeRelV relativeFrom="margin">
+              <wp14:pctHeight>0</wp14:pctHeight>
+            </wp14:sizeRelV>
+          </wp:anchor>
+        </w:drawing>
+      </w:r>
+    </w:p>
+    <w:p>
+      <w:pPr>
+        <w:pBdr>
+          <w:bottom w:val="single" w:sz="4" w:space="1" w:color="auto"/>
+        </w:pBdr>
+      </w:pPr>
+    </w:p>
+    <w:p>
+      <w:pPr>
+        <w:pBdr>
+          <w:bottom w:val="single" w:sz="4" w:space="1" w:color="auto"/>
+        </w:pBdr>
+      </w:pPr>
+    </w:p>
     <w:p>
       <w:pPr>
         <w:pBdr>
@@ -989,7 +1034,7 @@
           <w:numId w:val="6"/>
         </w:numPr>
       </w:pPr>
-      <w:bookmarkStart w:id="1" w:name="_Toc107488379"/>
+      <w:bookmarkStart w:id="2" w:name="_Toc107576640"/>
       <w:r>
         <w:t xml:space="preserve">Installation de </w:t>
       </w:r>
@@ -1001,17 +1046,23 @@
       <w:r>
         <w:t> :</w:t>
       </w:r>
-      <w:bookmarkEnd w:id="1"/>
+      <w:bookmarkEnd w:id="2"/>
     </w:p>
     <w:p>
       <w:pPr>
         <w:jc w:val="both"/>
       </w:pPr>
       <w:r>
-        <w:t>Il s’agit ensuite d</w:t>
-      </w:r>
-      <w:r>
-        <w:t xml:space="preserve">’installer </w:t>
+        <w:t xml:space="preserve">Il </w:t>
+      </w:r>
+      <w:r>
+        <w:t>faudra</w:t>
+      </w:r>
+      <w:r>
+        <w:t xml:space="preserve"> ensuite </w:t>
+      </w:r>
+      <w:r>
+        <w:t xml:space="preserve">installer </w:t>
       </w:r>
       <w:proofErr w:type="spellStart"/>
       <w:r>
@@ -1046,7 +1097,10 @@
         <w:t xml:space="preserve"> vous permettra de mettre en place la base de données qui stockera les </w:t>
       </w:r>
       <w:r>
-        <w:t xml:space="preserve">données </w:t>
+        <w:t>informations</w:t>
+      </w:r>
+      <w:r>
+        <w:t xml:space="preserve"> </w:t>
       </w:r>
       <w:r>
         <w:t>clients ainsi que d’utiliser notre application.</w:t>
@@ -1057,37 +1111,65 @@
         <w:jc w:val="both"/>
       </w:pPr>
       <w:r>
-        <w:t xml:space="preserve">Vous pourrez ensuite installer </w:t>
-      </w:r>
-      <w:proofErr w:type="spellStart"/>
-      <w:r>
-        <w:t>Xampp</w:t>
-      </w:r>
-      <w:proofErr w:type="spellEnd"/>
-      <w:r>
-        <w:t xml:space="preserve"> en suivant le lien ci-après</w:t>
-      </w:r>
-    </w:p>
-    <w:p>
-      <w:pPr>
+        <w:t>Faites ctrl + clic sur le logo pour suivre le lien :</w:t>
+      </w:r>
+    </w:p>
+    <w:p>
+      <w:pPr>
+        <w:tabs>
+          <w:tab w:val="left" w:pos="426"/>
+        </w:tabs>
         <w:jc w:val="both"/>
       </w:pPr>
-      <w:hyperlink r:id="rId9" w:history="1">
-        <w:r>
-          <w:rPr>
-            <w:rStyle w:val="Lienhypertexte"/>
-          </w:rPr>
-          <w:t>-</w:t>
-        </w:r>
-        <w:proofErr w:type="spellStart"/>
-        <w:r>
-          <w:rPr>
-            <w:rStyle w:val="Lienhypertexte"/>
-          </w:rPr>
-          <w:t>Xampp</w:t>
-        </w:r>
-        <w:proofErr w:type="spellEnd"/>
-      </w:hyperlink>
+      <w:r>
+        <w:rPr>
+          <w:noProof/>
+          <w:lang w:eastAsia="fr-CH"/>
+        </w:rPr>
+        <w:drawing>
+          <wp:inline distT="0" distB="0" distL="0" distR="0" wp14:anchorId="278E311C" wp14:editId="2D997D98">
+            <wp:extent cx="689510" cy="516467"/>
+            <wp:effectExtent l="0" t="0" r="0" b="0"/>
+            <wp:docPr id="2" name="Image 2">
+              <a:hlinkClick xmlns:a="http://schemas.openxmlformats.org/drawingml/2006/main" r:id="rId10"/>
+            </wp:docPr>
+            <wp:cNvGraphicFramePr>
+              <a:graphicFrameLocks xmlns:a="http://schemas.openxmlformats.org/drawingml/2006/main" noChangeAspect="1"/>
+            </wp:cNvGraphicFramePr>
+            <a:graphic xmlns:a="http://schemas.openxmlformats.org/drawingml/2006/main">
+              <a:graphicData uri="http://schemas.openxmlformats.org/drawingml/2006/picture">
+                <pic:pic xmlns:pic="http://schemas.openxmlformats.org/drawingml/2006/picture">
+                  <pic:nvPicPr>
+                    <pic:cNvPr id="2" name="xampp logo.png"/>
+                    <pic:cNvPicPr/>
+                  </pic:nvPicPr>
+                  <pic:blipFill>
+                    <a:blip r:embed="rId11" cstate="print">
+                      <a:extLst>
+                        <a:ext uri="{28A0092B-C50C-407E-A947-70E740481C1C}">
+                          <a14:useLocalDpi xmlns:a14="http://schemas.microsoft.com/office/drawing/2010/main" val="0"/>
+                        </a:ext>
+                      </a:extLst>
+                    </a:blip>
+                    <a:stretch>
+                      <a:fillRect/>
+                    </a:stretch>
+                  </pic:blipFill>
+                  <pic:spPr>
+                    <a:xfrm flipH="1">
+                      <a:off x="0" y="0"/>
+                      <a:ext cx="732976" cy="549024"/>
+                    </a:xfrm>
+                    <a:prstGeom prst="rect">
+                      <a:avLst/>
+                    </a:prstGeom>
+                  </pic:spPr>
+                </pic:pic>
+              </a:graphicData>
+            </a:graphic>
+          </wp:inline>
+        </w:drawing>
+      </w:r>
     </w:p>
     <w:p>
       <w:pPr>
@@ -1112,38 +1194,61 @@
       </w:r>
     </w:p>
     <w:p>
+      <w:r>
+        <w:t xml:space="preserve">!!!ATTENTION !!! Il est </w:t>
+      </w:r>
+      <w:r>
+        <w:t>important</w:t>
+      </w:r>
+      <w:r>
+        <w:t xml:space="preserve"> d’installer ce programme </w:t>
+      </w:r>
+      <w:r>
+        <w:rPr>
+          <w:b/>
+        </w:rPr>
+        <w:t>directement</w:t>
+      </w:r>
+      <w:r>
+        <w:t xml:space="preserve"> dans le disque </w:t>
+      </w:r>
+      <w:r>
+        <w:t>(</w:t>
+      </w:r>
+      <w:r>
+        <w:t>de votre choix</w:t>
+      </w:r>
+      <w:r>
+        <w:t>)</w:t>
+      </w:r>
+      <w:r>
+        <w:t>, et non dans un sous fichier</w:t>
+      </w:r>
+      <w:r>
+        <w:t>,</w:t>
+      </w:r>
+      <w:r>
+        <w:t xml:space="preserve"> comme dans l’exemple suivant :</w:t>
+      </w:r>
+    </w:p>
+    <w:p>
       <w:pPr>
         <w:jc w:val="both"/>
       </w:pPr>
       <w:r>
-        <w:t>!!!ATTENTION !!! Il est recommand</w:t>
-      </w:r>
-      <w:r>
-        <w:t>é</w:t>
-      </w:r>
-      <w:r>
-        <w:t xml:space="preserve"> d’installer ce programme </w:t>
-      </w:r>
-      <w:r>
-        <w:t xml:space="preserve">directement dans le disque </w:t>
-      </w:r>
-      <w:r>
-        <w:t>(</w:t>
-      </w:r>
-      <w:r>
-        <w:t>de votre choix</w:t>
-      </w:r>
-      <w:r>
-        <w:t>)</w:t>
-      </w:r>
-      <w:r>
-        <w:t>, et non dans un sous fichier</w:t>
-      </w:r>
-      <w:r>
-        <w:t>,</w:t>
-      </w:r>
-      <w:r>
-        <w:t xml:space="preserve"> comme dans l’exemple suivant :</w:t>
+        <w:t>Ex : C:/</w:t>
+      </w:r>
+      <w:r>
+        <w:t>x</w:t>
+      </w:r>
+      <w:r>
+        <w:t>amp</w:t>
+      </w:r>
+      <w:r>
+        <w:t>p</w:t>
+      </w:r>
+      <w:r>
+        <w:t>/</w:t>
       </w:r>
     </w:p>
     <w:p>
@@ -1151,19 +1256,7 @@
         <w:jc w:val="both"/>
       </w:pPr>
       <w:r>
-        <w:t>Ex : C:/</w:t>
-      </w:r>
-      <w:r>
-        <w:t>x</w:t>
-      </w:r>
-      <w:r>
-        <w:t>amp</w:t>
-      </w:r>
-      <w:r>
-        <w:t>p</w:t>
-      </w:r>
-      <w:r>
-        <w:t>/</w:t>
+        <w:t>Dans le cas contraire, vous pourriez rencontrer des difficultés lors de l’utilisation.</w:t>
       </w:r>
     </w:p>
     <w:p>
@@ -1179,7 +1272,7 @@
           <w:numId w:val="6"/>
         </w:numPr>
       </w:pPr>
-      <w:bookmarkStart w:id="2" w:name="_Toc107488380"/>
+      <w:bookmarkStart w:id="3" w:name="_Toc107576641"/>
       <w:r>
         <w:lastRenderedPageBreak/>
         <w:t>Installation de la base de données</w:t>
@@ -1187,17 +1280,25 @@
       <w:r>
         <w:t> :</w:t>
       </w:r>
-      <w:bookmarkEnd w:id="2"/>
+      <w:bookmarkEnd w:id="3"/>
     </w:p>
     <w:p>
       <w:pPr>
         <w:jc w:val="both"/>
       </w:pPr>
       <w:r>
-        <w:t xml:space="preserve">Lorsque vous aurez terminé les étapes précédentes, il faudra ensuite mettre en place la base de données dans </w:t>
-      </w:r>
-      <w:r>
-        <w:t>laquelle elles seront stockées.</w:t>
+        <w:t xml:space="preserve">Dès que vous aurez terminé les étapes précédentes et que vous disposez du programme </w:t>
+      </w:r>
+      <w:proofErr w:type="spellStart"/>
+      <w:r>
+        <w:t>Xampp</w:t>
+      </w:r>
+      <w:proofErr w:type="spellEnd"/>
+      <w:r>
+        <w:t xml:space="preserve">, </w:t>
+      </w:r>
+      <w:r>
+        <w:t>vous devrez mettre en place la base de données ou les informations seront stockées.</w:t>
       </w:r>
     </w:p>
     <w:p>
@@ -1216,10 +1317,19 @@
       </w:r>
       <w:proofErr w:type="spellEnd"/>
       <w:r>
-        <w:t>.</w:t>
-      </w:r>
-      <w:r>
-        <w:t xml:space="preserve"> La fenêtre suivante appa</w:t>
+        <w:t>, v</w:t>
+      </w:r>
+      <w:r>
+        <w:t>ous verrez</w:t>
+      </w:r>
+      <w:r>
+        <w:t xml:space="preserve"> alors</w:t>
+      </w:r>
+      <w:r>
+        <w:t xml:space="preserve"> la</w:t>
+      </w:r>
+      <w:r>
+        <w:t xml:space="preserve"> fenêtre suivante appa</w:t>
       </w:r>
       <w:r>
         <w:t>ra</w:t>
@@ -1261,7 +1371,7 @@
                     <pic:cNvPicPr/>
                   </pic:nvPicPr>
                   <pic:blipFill>
-                    <a:blip r:embed="rId10">
+                    <a:blip r:embed="rId12">
                       <a:extLst>
                         <a:ext uri="{28A0092B-C50C-407E-A947-70E740481C1C}">
                           <a14:useLocalDpi xmlns:a14="http://schemas.microsoft.com/office/drawing/2010/main" val="0"/>
@@ -1370,7 +1480,7 @@
               </wp:anchor>
             </w:drawing>
           </mc:Choice>
-          <mc:Fallback xmlns:w16sdtdh="http://schemas.microsoft.com/office/word/2020/wordml/sdtdatahash" xmlns:w16="http://schemas.microsoft.com/office/word/2018/wordml" xmlns:w16cid="http://schemas.microsoft.com/office/word/2016/wordml/cid" xmlns:w16cex="http://schemas.microsoft.com/office/word/2018/wordml/cex" xmlns:oel="http://schemas.microsoft.com/office/2019/extlst" xmlns:am3d="http://schemas.microsoft.com/office/drawing/2017/model3d" xmlns:aink="http://schemas.microsoft.com/office/drawing/2016/ink" xmlns:cx8="http://schemas.microsoft.com/office/drawing/2016/5/14/chartex" xmlns:cx7="http://schemas.microsoft.com/office/drawing/2016/5/13/chartex" xmlns:cx6="http://schemas.microsoft.com/office/drawing/2016/5/12/chartex" xmlns:cx5="http://schemas.microsoft.com/office/drawing/2016/5/11/chartex" xmlns:cx4="http://schemas.microsoft.com/office/drawing/2016/5/10/chartex" xmlns:cx3="http://schemas.microsoft.com/office/drawing/2016/5/9/chartex" xmlns:cx2="http://schemas.microsoft.com/office/drawing/2015/10/21/chartex">
+          <mc:Fallback xmlns:cx2="http://schemas.microsoft.com/office/drawing/2015/10/21/chartex" xmlns:cx3="http://schemas.microsoft.com/office/drawing/2016/5/9/chartex" xmlns:cx4="http://schemas.microsoft.com/office/drawing/2016/5/10/chartex" xmlns:cx5="http://schemas.microsoft.com/office/drawing/2016/5/11/chartex" xmlns:cx6="http://schemas.microsoft.com/office/drawing/2016/5/12/chartex" xmlns:cx7="http://schemas.microsoft.com/office/drawing/2016/5/13/chartex" xmlns:cx8="http://schemas.microsoft.com/office/drawing/2016/5/14/chartex" xmlns:aink="http://schemas.microsoft.com/office/drawing/2016/ink" xmlns:am3d="http://schemas.microsoft.com/office/drawing/2017/model3d" xmlns:oel="http://schemas.microsoft.com/office/2019/extlst" xmlns:w16cex="http://schemas.microsoft.com/office/word/2018/wordml/cex" xmlns:w16cid="http://schemas.microsoft.com/office/word/2016/wordml/cid" xmlns:w16="http://schemas.microsoft.com/office/word/2018/wordml" xmlns:w16sdtdh="http://schemas.microsoft.com/office/word/2020/wordml/sdtdatahash">
             <w:pict>
               <v:rect w14:anchorId="57F26AC5" id="Rectangle 18" o:spid="_x0000_s1026" style="position:absolute;margin-left:238.7pt;margin-top:12.7pt;width:39.75pt;height:35.25pt;z-index:251672576;visibility:visible;mso-wrap-style:square;mso-width-percent:0;mso-height-percent:0;mso-wrap-distance-left:9pt;mso-wrap-distance-top:0;mso-wrap-distance-right:9pt;mso-wrap-distance-bottom:0;mso-position-horizontal:absolute;mso-position-horizontal-relative:text;mso-position-vertical:absolute;mso-position-vertical-relative:text;mso-width-percent:0;mso-height-percent:0;mso-width-relative:margin;mso-height-relative:margin;v-text-anchor:middle" o:gfxdata="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" filled="f" strokecolor="red" strokeweight="1.5pt"/>
             </w:pict>
@@ -1392,7 +1502,28 @@
         <w:jc w:val="both"/>
       </w:pPr>
       <w:r>
-        <w:t>Cliquez ensuite sur « Start » dans Apache et MySQL comme montré si dessus (en rouge).</w:t>
+        <w:t>Cliquez ensuite</w:t>
+      </w:r>
+      <w:r>
+        <w:t xml:space="preserve"> </w:t>
+      </w:r>
+      <w:r>
+        <w:t xml:space="preserve">les </w:t>
+      </w:r>
+      <w:r>
+        <w:t xml:space="preserve">deux </w:t>
+      </w:r>
+      <w:r>
+        <w:t>boutons « Start » des onglets</w:t>
+      </w:r>
+      <w:r>
+        <w:t xml:space="preserve"> </w:t>
+      </w:r>
+      <w:r>
+        <w:t>Apache et MySQL comme montré ci-</w:t>
+      </w:r>
+      <w:r>
+        <w:t>dessus (en rouge).</w:t>
       </w:r>
     </w:p>
     <w:p>
@@ -1405,7 +1536,7 @@
           <w:lang w:eastAsia="fr-CH"/>
         </w:rPr>
         <w:drawing>
-          <wp:anchor distT="0" distB="0" distL="114300" distR="114300" simplePos="0" relativeHeight="251674624" behindDoc="0" locked="0" layoutInCell="1" allowOverlap="1" wp14:anchorId="2CD1FF6A" wp14:editId="1FAE0D1C">
+          <wp:anchor distT="0" distB="0" distL="114300" distR="114300" simplePos="0" relativeHeight="251674624" behindDoc="0" locked="0" layoutInCell="1" allowOverlap="1" wp14:anchorId="2CD1FF6A" wp14:editId="69C2952B">
             <wp:simplePos x="0" y="0"/>
             <wp:positionH relativeFrom="margin">
               <wp:align>right</wp:align>
@@ -1414,7 +1545,7 @@
               <wp:posOffset>11430</wp:posOffset>
             </wp:positionV>
             <wp:extent cx="1305107" cy="762106"/>
-            <wp:effectExtent l="0" t="0" r="9525" b="0"/>
+            <wp:effectExtent l="19050" t="19050" r="28575" b="19050"/>
             <wp:wrapSquare wrapText="bothSides"/>
             <wp:docPr id="20" name="Image 20" descr="Une image contenant table&#10;&#10;Description générée automatiquement"/>
             <wp:cNvGraphicFramePr>
@@ -1428,7 +1559,7 @@
                     <pic:cNvPicPr/>
                   </pic:nvPicPr>
                   <pic:blipFill>
-                    <a:blip r:embed="rId11">
+                    <a:blip r:embed="rId13">
                       <a:extLst>
                         <a:ext uri="{28A0092B-C50C-407E-A947-70E740481C1C}">
                           <a14:useLocalDpi xmlns:a14="http://schemas.microsoft.com/office/drawing/2010/main" val="0"/>
@@ -1447,6 +1578,11 @@
                     <a:prstGeom prst="rect">
                       <a:avLst/>
                     </a:prstGeom>
+                    <a:ln>
+                      <a:solidFill>
+                        <a:schemeClr val="tx1"/>
+                      </a:solidFill>
+                    </a:ln>
                   </pic:spPr>
                 </pic:pic>
               </a:graphicData>
@@ -1461,7 +1597,13 @@
         <w:t>en</w:t>
       </w:r>
       <w:r>
-        <w:t>t correctement démarrés :</w:t>
+        <w:t xml:space="preserve">t correctement démarrés comme </w:t>
+      </w:r>
+      <w:r>
+        <w:t>suit</w:t>
+      </w:r>
+      <w:r>
+        <w:t> :</w:t>
       </w:r>
     </w:p>
     <w:p/>
@@ -1504,7 +1646,7 @@
                     <pic:cNvPicPr/>
                   </pic:nvPicPr>
                   <pic:blipFill>
-                    <a:blip r:embed="rId12">
+                    <a:blip r:embed="rId14">
                       <a:extLst>
                         <a:ext uri="{28A0092B-C50C-407E-A947-70E740481C1C}">
                           <a14:useLocalDpi xmlns:a14="http://schemas.microsoft.com/office/drawing/2010/main" val="0"/>
@@ -1548,7 +1690,7 @@
         <mc:AlternateContent>
           <mc:Choice Requires="wps">
             <w:drawing>
-              <wp:anchor distT="0" distB="0" distL="114300" distR="114300" simplePos="0" relativeHeight="251676672" behindDoc="0" locked="0" layoutInCell="1" allowOverlap="1" wp14:anchorId="0113BAE6" wp14:editId="48943A43">
+              <wp:anchor distT="0" distB="0" distL="114300" distR="114300" simplePos="0" relativeHeight="251676672" behindDoc="0" locked="0" layoutInCell="1" allowOverlap="1" wp14:anchorId="0113BAE6" wp14:editId="024E5A6E">
                 <wp:simplePos x="0" y="0"/>
                 <wp:positionH relativeFrom="column">
                   <wp:posOffset>3545840</wp:posOffset>
@@ -1576,7 +1718,7 @@
                         <a:noFill/>
                         <a:ln w="28575">
                           <a:solidFill>
-                            <a:srgbClr val="00B050"/>
+                            <a:srgbClr val="00F66F"/>
                           </a:solidFill>
                         </a:ln>
                       </wps:spPr>
@@ -1608,9 +1750,9 @@
               </wp:anchor>
             </w:drawing>
           </mc:Choice>
-          <mc:Fallback xmlns:w16sdtdh="http://schemas.microsoft.com/office/word/2020/wordml/sdtdatahash" xmlns:w16="http://schemas.microsoft.com/office/word/2018/wordml" xmlns:w16cid="http://schemas.microsoft.com/office/word/2016/wordml/cid" xmlns:w16cex="http://schemas.microsoft.com/office/word/2018/wordml/cex" xmlns:oel="http://schemas.microsoft.com/office/2019/extlst" xmlns:am3d="http://schemas.microsoft.com/office/drawing/2017/model3d" xmlns:aink="http://schemas.microsoft.com/office/drawing/2016/ink" xmlns:cx8="http://schemas.microsoft.com/office/drawing/2016/5/14/chartex" xmlns:cx7="http://schemas.microsoft.com/office/drawing/2016/5/13/chartex" xmlns:cx6="http://schemas.microsoft.com/office/drawing/2016/5/12/chartex" xmlns:cx5="http://schemas.microsoft.com/office/drawing/2016/5/11/chartex" xmlns:cx4="http://schemas.microsoft.com/office/drawing/2016/5/10/chartex" xmlns:cx3="http://schemas.microsoft.com/office/drawing/2016/5/9/chartex" xmlns:cx2="http://schemas.microsoft.com/office/drawing/2015/10/21/chartex">
+          <mc:Fallback>
             <w:pict>
-              <v:rect w14:anchorId="0FACBC27" id="Rectangle 22" o:spid="_x0000_s1026" style="position:absolute;margin-left:279.2pt;margin-top:9.8pt;width:36.75pt;height:15pt;z-index:251676672;visibility:visible;mso-wrap-style:square;mso-wrap-distance-left:9pt;mso-wrap-distance-top:0;mso-wrap-distance-right:9pt;mso-wrap-distance-bottom:0;mso-position-horizontal:absolute;mso-position-horizontal-relative:text;mso-position-vertical:absolute;mso-position-vertical-relative:text;v-text-anchor:middle" o:gfxdata="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" filled="f" strokecolor="#00b050" strokeweight="2.25pt"/>
+              <v:rect w14:anchorId="3B26793B" id="Rectangle 22" o:spid="_x0000_s1026" style="position:absolute;margin-left:279.2pt;margin-top:9.8pt;width:36.75pt;height:15pt;z-index:251676672;visibility:visible;mso-wrap-style:square;mso-wrap-distance-left:9pt;mso-wrap-distance-top:0;mso-wrap-distance-right:9pt;mso-wrap-distance-bottom:0;mso-position-horizontal:absolute;mso-position-horizontal-relative:text;mso-position-vertical:absolute;mso-position-vertical-relative:text;v-text-anchor:middle" o:gfxdata="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" filled="f" strokecolor="#00f66f" strokeweight="2.25pt"/>
             </w:pict>
           </mc:Fallback>
         </mc:AlternateContent>
@@ -1630,19 +1772,54 @@
       </w:pPr>
       <w:r>
         <w:lastRenderedPageBreak/>
-        <w:t xml:space="preserve">Cela démarrera </w:t>
-      </w:r>
-      <w:r>
-        <w:t xml:space="preserve">automatiquement </w:t>
-      </w:r>
-      <w:r>
-        <w:t>votre navigateur</w:t>
-      </w:r>
-      <w:r>
-        <w:t xml:space="preserve"> à la page suivante :</w:t>
-      </w:r>
-    </w:p>
-    <w:p>
+        <w:t>V</w:t>
+      </w:r>
+      <w:r>
+        <w:t>otre navigateur</w:t>
+      </w:r>
+      <w:r>
+        <w:t xml:space="preserve"> </w:t>
+      </w:r>
+      <w:r>
+        <w:t>dé</w:t>
+      </w:r>
+      <w:r>
+        <w:t>marrera ensuite automatiquement</w:t>
+      </w:r>
+      <w:r>
+        <w:t>.</w:t>
+      </w:r>
+    </w:p>
+    <w:p>
+      <w:pPr>
+        <w:jc w:val="both"/>
+      </w:pPr>
+      <w:r>
+        <w:t xml:space="preserve">Sélectionnez ensuite « Nouvelle base de données » comme montré ci-dessus </w:t>
+      </w:r>
+      <w:r>
+        <w:t>(</w:t>
+      </w:r>
+      <w:r>
+        <w:t>en vert</w:t>
+      </w:r>
+      <w:r>
+        <w:t>)</w:t>
+      </w:r>
+      <w:r>
+        <w:t xml:space="preserve">, puis cliquez sur le bouton </w:t>
+      </w:r>
+      <w:r>
+        <w:t>« SQL »</w:t>
+      </w:r>
+      <w:r>
+        <w:t xml:space="preserve"> dans le bandeau supérieur (au-dessus en rouge).</w:t>
+      </w:r>
+    </w:p>
+    <w:p>
+      <w:pPr>
+        <w:jc w:val="both"/>
+      </w:pPr>
       <w:r>
         <w:rPr>
           <w:noProof/>
@@ -1651,13 +1828,13 @@
         <mc:AlternateContent>
           <mc:Choice Requires="wps">
             <w:drawing>
-              <wp:anchor distT="0" distB="0" distL="114300" distR="114300" simplePos="0" relativeHeight="251678720" behindDoc="0" locked="0" layoutInCell="1" allowOverlap="1" wp14:anchorId="32997F1C" wp14:editId="2FB62C51">
+              <wp:anchor distT="0" distB="0" distL="114300" distR="114300" simplePos="0" relativeHeight="251678720" behindDoc="0" locked="0" layoutInCell="1" allowOverlap="1" wp14:anchorId="32997F1C" wp14:editId="062B7C08">
                 <wp:simplePos x="0" y="0"/>
                 <wp:positionH relativeFrom="column">
-                  <wp:posOffset>1345565</wp:posOffset>
+                  <wp:posOffset>1352762</wp:posOffset>
                 </wp:positionH>
                 <wp:positionV relativeFrom="paragraph">
-                  <wp:posOffset>80645</wp:posOffset>
+                  <wp:posOffset>74930</wp:posOffset>
                 </wp:positionV>
                 <wp:extent cx="304800" cy="114300"/>
                 <wp:effectExtent l="0" t="0" r="19050" b="19050"/>
@@ -1711,9 +1888,9 @@
               </wp:anchor>
             </w:drawing>
           </mc:Choice>
-          <mc:Fallback xmlns:w16sdtdh="http://schemas.microsoft.com/office/word/2020/wordml/sdtdatahash" xmlns:w16="http://schemas.microsoft.com/office/word/2018/wordml" xmlns:w16cid="http://schemas.microsoft.com/office/word/2016/wordml/cid" xmlns:w16cex="http://schemas.microsoft.com/office/word/2018/wordml/cex" xmlns:oel="http://schemas.microsoft.com/office/2019/extlst" xmlns:am3d="http://schemas.microsoft.com/office/drawing/2017/model3d" xmlns:aink="http://schemas.microsoft.com/office/drawing/2016/ink" xmlns:cx8="http://schemas.microsoft.com/office/drawing/2016/5/14/chartex" xmlns:cx7="http://schemas.microsoft.com/office/drawing/2016/5/13/chartex" xmlns:cx6="http://schemas.microsoft.com/office/drawing/2016/5/12/chartex" xmlns:cx5="http://schemas.microsoft.com/office/drawing/2016/5/11/chartex" xmlns:cx4="http://schemas.microsoft.com/office/drawing/2016/5/10/chartex" xmlns:cx3="http://schemas.microsoft.com/office/drawing/2016/5/9/chartex" xmlns:cx2="http://schemas.microsoft.com/office/drawing/2015/10/21/chartex">
+          <mc:Fallback>
             <w:pict>
-              <v:rect w14:anchorId="486D744C" id="Rectangle 25" o:spid="_x0000_s1026" style="position:absolute;margin-left:105.95pt;margin-top:6.35pt;width:24pt;height:9pt;z-index:251678720;visibility:visible;mso-wrap-style:square;mso-wrap-distance-left:9pt;mso-wrap-distance-top:0;mso-wrap-distance-right:9pt;mso-wrap-distance-bottom:0;mso-position-horizontal:absolute;mso-position-horizontal-relative:text;mso-position-vertical:absolute;mso-position-vertical-relative:text;v-text-anchor:middle" o:gfxdata="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" filled="f" strokecolor="red" strokeweight="1.5pt"/>
+              <v:rect w14:anchorId="5445D826" id="Rectangle 25" o:spid="_x0000_s1026" style="position:absolute;margin-left:106.5pt;margin-top:5.9pt;width:24pt;height:9pt;z-index:251678720;visibility:visible;mso-wrap-style:square;mso-wrap-distance-left:9pt;mso-wrap-distance-top:0;mso-wrap-distance-right:9pt;mso-wrap-distance-bottom:0;mso-position-horizontal:absolute;mso-position-horizontal-relative:text;mso-position-vertical:absolute;mso-position-vertical-relative:text;v-text-anchor:middle" o:gfxdata="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" filled="f" strokecolor="red" strokeweight="1.5pt"/>
             </w:pict>
           </mc:Fallback>
         </mc:AlternateContent>
@@ -1726,13 +1903,13 @@
         <mc:AlternateContent>
           <mc:Choice Requires="wps">
             <w:drawing>
-              <wp:anchor distT="0" distB="0" distL="114300" distR="114300" simplePos="0" relativeHeight="251677696" behindDoc="0" locked="0" layoutInCell="1" allowOverlap="1" wp14:anchorId="1FEB34D4" wp14:editId="7719741A">
+              <wp:anchor distT="0" distB="0" distL="114300" distR="114300" simplePos="0" relativeHeight="251677696" behindDoc="0" locked="0" layoutInCell="1" allowOverlap="1" wp14:anchorId="1FEB34D4" wp14:editId="0B9A3EF5">
                 <wp:simplePos x="0" y="0"/>
                 <wp:positionH relativeFrom="column">
-                  <wp:posOffset>40640</wp:posOffset>
+                  <wp:posOffset>65193</wp:posOffset>
                 </wp:positionH>
                 <wp:positionV relativeFrom="paragraph">
-                  <wp:posOffset>366395</wp:posOffset>
+                  <wp:posOffset>370205</wp:posOffset>
                 </wp:positionV>
                 <wp:extent cx="685800" cy="104775"/>
                 <wp:effectExtent l="0" t="0" r="19050" b="28575"/>
@@ -1754,7 +1931,7 @@
                         <a:noFill/>
                         <a:ln>
                           <a:solidFill>
-                            <a:srgbClr val="00B050"/>
+                            <a:srgbClr val="00F66F"/>
                           </a:solidFill>
                         </a:ln>
                       </wps:spPr>
@@ -1786,9 +1963,9 @@
               </wp:anchor>
             </w:drawing>
           </mc:Choice>
-          <mc:Fallback xmlns:w16sdtdh="http://schemas.microsoft.com/office/word/2020/wordml/sdtdatahash" xmlns:w16="http://schemas.microsoft.com/office/word/2018/wordml" xmlns:w16cid="http://schemas.microsoft.com/office/word/2016/wordml/cid" xmlns:w16cex="http://schemas.microsoft.com/office/word/2018/wordml/cex" xmlns:oel="http://schemas.microsoft.com/office/2019/extlst" xmlns:am3d="http://schemas.microsoft.com/office/drawing/2017/model3d" xmlns:aink="http://schemas.microsoft.com/office/drawing/2016/ink" xmlns:cx8="http://schemas.microsoft.com/office/drawing/2016/5/14/chartex" xmlns:cx7="http://schemas.microsoft.com/office/drawing/2016/5/13/chartex" xmlns:cx6="http://schemas.microsoft.com/office/drawing/2016/5/12/chartex" xmlns:cx5="http://schemas.microsoft.com/office/drawing/2016/5/11/chartex" xmlns:cx4="http://schemas.microsoft.com/office/drawing/2016/5/10/chartex" xmlns:cx3="http://schemas.microsoft.com/office/drawing/2016/5/9/chartex" xmlns:cx2="http://schemas.microsoft.com/office/drawing/2015/10/21/chartex">
+          <mc:Fallback>
             <w:pict>
-              <v:rect w14:anchorId="4EE4FA63" id="Rectangle 24" o:spid="_x0000_s1026" style="position:absolute;margin-left:3.2pt;margin-top:28.85pt;width:54pt;height:8.25pt;z-index:251677696;visibility:visible;mso-wrap-style:square;mso-wrap-distance-left:9pt;mso-wrap-distance-top:0;mso-wrap-distance-right:9pt;mso-wrap-distance-bottom:0;mso-position-horizontal:absolute;mso-position-horizontal-relative:text;mso-position-vertical:absolute;mso-position-vertical-relative:text;v-text-anchor:middle" o:gfxdata="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" filled="f" strokecolor="#00b050" strokeweight="1pt"/>
+              <v:rect w14:anchorId="1CC7C952" id="Rectangle 24" o:spid="_x0000_s1026" style="position:absolute;margin-left:5.15pt;margin-top:29.15pt;width:54pt;height:8.25pt;z-index:251677696;visibility:visible;mso-wrap-style:square;mso-wrap-distance-left:9pt;mso-wrap-distance-top:0;mso-wrap-distance-right:9pt;mso-wrap-distance-bottom:0;mso-position-horizontal:absolute;mso-position-horizontal-relative:text;mso-position-vertical:absolute;mso-position-vertical-relative:text;v-text-anchor:middle" o:gfxdata="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" filled="f" strokecolor="#00f66f" strokeweight="1pt"/>
             </w:pict>
           </mc:Fallback>
         </mc:AlternateContent>
@@ -1799,8 +1976,8 @@
           <w:lang w:eastAsia="fr-CH"/>
         </w:rPr>
         <w:drawing>
-          <wp:inline distT="0" distB="0" distL="0" distR="0" wp14:anchorId="20C6558B" wp14:editId="46824BC8">
-            <wp:extent cx="6480000" cy="3155539"/>
+          <wp:inline distT="0" distB="0" distL="0" distR="0" wp14:anchorId="644F7EB9" wp14:editId="7CA36872">
+            <wp:extent cx="6479540" cy="3155315"/>
             <wp:effectExtent l="0" t="0" r="0" b="6985"/>
             <wp:docPr id="23" name="Image 23" descr="Une image contenant texte&#10;&#10;Description générée automatiquement"/>
             <wp:cNvGraphicFramePr>
@@ -1814,7 +1991,7 @@
                     <pic:cNvPicPr/>
                   </pic:nvPicPr>
                   <pic:blipFill>
-                    <a:blip r:embed="rId13" cstate="print">
+                    <a:blip r:embed="rId15" cstate="print">
                       <a:extLst>
                         <a:ext uri="{28A0092B-C50C-407E-A947-70E740481C1C}">
                           <a14:useLocalDpi xmlns:a14="http://schemas.microsoft.com/office/drawing/2010/main" val="0"/>
@@ -1828,7 +2005,7 @@
                   <pic:spPr>
                     <a:xfrm>
                       <a:off x="0" y="0"/>
-                      <a:ext cx="6480000" cy="3155539"/>
+                      <a:ext cx="6479540" cy="3155315"/>
                     </a:xfrm>
                     <a:prstGeom prst="rect">
                       <a:avLst/>
@@ -1841,39 +2018,23 @@
         </w:drawing>
       </w:r>
     </w:p>
-    <w:p/>
     <w:p>
       <w:pPr>
         <w:jc w:val="both"/>
       </w:pPr>
-      <w:r>
-        <w:t xml:space="preserve">Sélectionnez ensuite « Nouvelle base de données » comme montré ci-dessus </w:t>
-      </w:r>
-      <w:r>
-        <w:t>(</w:t>
-      </w:r>
-      <w:r>
-        <w:t>en vert</w:t>
-      </w:r>
-      <w:r>
-        <w:t>)</w:t>
-      </w:r>
-      <w:r>
-        <w:t xml:space="preserve">, puis cliquez sur le bouton </w:t>
-      </w:r>
-      <w:r>
-        <w:t>« SQL »</w:t>
-      </w:r>
-      <w:r>
-        <w:t xml:space="preserve"> dans le bandeau supérieur (au-dessus en rouge).</w:t>
-      </w:r>
     </w:p>
     <w:p>
       <w:pPr>
         <w:jc w:val="both"/>
       </w:pPr>
       <w:r>
-        <w:t>Vous devriez ensuite vous trouver face à la page suivante :</w:t>
+        <w:t xml:space="preserve">Vous </w:t>
+      </w:r>
+      <w:r>
+        <w:t xml:space="preserve">trouverez ensuite la fenêtre </w:t>
+      </w:r>
+      <w:r>
+        <w:t>suivante :</w:t>
       </w:r>
     </w:p>
     <w:p>
@@ -1946,7 +2107,7 @@
               </wp:anchor>
             </w:drawing>
           </mc:Choice>
-          <mc:Fallback xmlns:w16sdtdh="http://schemas.microsoft.com/office/word/2020/wordml/sdtdatahash" xmlns:w16="http://schemas.microsoft.com/office/word/2018/wordml" xmlns:w16cid="http://schemas.microsoft.com/office/word/2016/wordml/cid" xmlns:w16cex="http://schemas.microsoft.com/office/word/2018/wordml/cex" xmlns:oel="http://schemas.microsoft.com/office/2019/extlst" xmlns:am3d="http://schemas.microsoft.com/office/drawing/2017/model3d" xmlns:aink="http://schemas.microsoft.com/office/drawing/2016/ink" xmlns:cx8="http://schemas.microsoft.com/office/drawing/2016/5/14/chartex" xmlns:cx7="http://schemas.microsoft.com/office/drawing/2016/5/13/chartex" xmlns:cx6="http://schemas.microsoft.com/office/drawing/2016/5/12/chartex" xmlns:cx5="http://schemas.microsoft.com/office/drawing/2016/5/11/chartex" xmlns:cx4="http://schemas.microsoft.com/office/drawing/2016/5/10/chartex" xmlns:cx3="http://schemas.microsoft.com/office/drawing/2016/5/9/chartex" xmlns:cx2="http://schemas.microsoft.com/office/drawing/2015/10/21/chartex">
+          <mc:Fallback xmlns:cx2="http://schemas.microsoft.com/office/drawing/2015/10/21/chartex" xmlns:cx3="http://schemas.microsoft.com/office/drawing/2016/5/9/chartex" xmlns:cx4="http://schemas.microsoft.com/office/drawing/2016/5/10/chartex" xmlns:cx5="http://schemas.microsoft.com/office/drawing/2016/5/11/chartex" xmlns:cx6="http://schemas.microsoft.com/office/drawing/2016/5/12/chartex" xmlns:cx7="http://schemas.microsoft.com/office/drawing/2016/5/13/chartex" xmlns:cx8="http://schemas.microsoft.com/office/drawing/2016/5/14/chartex" xmlns:aink="http://schemas.microsoft.com/office/drawing/2016/ink" xmlns:am3d="http://schemas.microsoft.com/office/drawing/2017/model3d" xmlns:oel="http://schemas.microsoft.com/office/2019/extlst" xmlns:w16cex="http://schemas.microsoft.com/office/word/2018/wordml/cex" xmlns:w16cid="http://schemas.microsoft.com/office/word/2016/wordml/cid" xmlns:w16="http://schemas.microsoft.com/office/word/2018/wordml" xmlns:w16sdtdh="http://schemas.microsoft.com/office/word/2020/wordml/sdtdatahash">
             <w:pict>
               <v:shapetype w14:anchorId="4B4667B1" id="_x0000_t34" coordsize="21600,21600" o:spt="34" o:oned="t" adj="10800" path="m,l@0,0@0,21600,21600,21600e" filled="f">
                 <v:stroke joinstyle="miter"/>
@@ -1987,7 +2148,7 @@
                     <pic:cNvPicPr/>
                   </pic:nvPicPr>
                   <pic:blipFill>
-                    <a:blip r:embed="rId14" cstate="print">
+                    <a:blip r:embed="rId16" cstate="print">
                       <a:extLst>
                         <a:ext uri="{28A0092B-C50C-407E-A947-70E740481C1C}">
                           <a14:useLocalDpi xmlns:a14="http://schemas.microsoft.com/office/drawing/2010/main" val="0"/>
@@ -2042,7 +2203,7 @@
         <w:t xml:space="preserve">, puis faite le glisser dans la fenêtre </w:t>
       </w:r>
       <w:r>
-        <w:t>de votre navigateur</w:t>
+        <w:t>que vous avez ouverte précédemment</w:t>
       </w:r>
       <w:r>
         <w:t>.</w:t>
@@ -2117,7 +2278,7 @@
               </wp:anchor>
             </w:drawing>
           </mc:Choice>
-          <mc:Fallback xmlns:w16sdtdh="http://schemas.microsoft.com/office/word/2020/wordml/sdtdatahash" xmlns:w16="http://schemas.microsoft.com/office/word/2018/wordml" xmlns:w16cid="http://schemas.microsoft.com/office/word/2016/wordml/cid" xmlns:w16cex="http://schemas.microsoft.com/office/word/2018/wordml/cex" xmlns:oel="http://schemas.microsoft.com/office/2019/extlst" xmlns:am3d="http://schemas.microsoft.com/office/drawing/2017/model3d" xmlns:aink="http://schemas.microsoft.com/office/drawing/2016/ink" xmlns:cx8="http://schemas.microsoft.com/office/drawing/2016/5/14/chartex" xmlns:cx7="http://schemas.microsoft.com/office/drawing/2016/5/13/chartex" xmlns:cx6="http://schemas.microsoft.com/office/drawing/2016/5/12/chartex" xmlns:cx5="http://schemas.microsoft.com/office/drawing/2016/5/11/chartex" xmlns:cx4="http://schemas.microsoft.com/office/drawing/2016/5/10/chartex" xmlns:cx3="http://schemas.microsoft.com/office/drawing/2016/5/9/chartex" xmlns:cx2="http://schemas.microsoft.com/office/drawing/2015/10/21/chartex">
+          <mc:Fallback xmlns:cx2="http://schemas.microsoft.com/office/drawing/2015/10/21/chartex" xmlns:cx3="http://schemas.microsoft.com/office/drawing/2016/5/9/chartex" xmlns:cx4="http://schemas.microsoft.com/office/drawing/2016/5/10/chartex" xmlns:cx5="http://schemas.microsoft.com/office/drawing/2016/5/11/chartex" xmlns:cx6="http://schemas.microsoft.com/office/drawing/2016/5/12/chartex" xmlns:cx7="http://schemas.microsoft.com/office/drawing/2016/5/13/chartex" xmlns:cx8="http://schemas.microsoft.com/office/drawing/2016/5/14/chartex" xmlns:aink="http://schemas.microsoft.com/office/drawing/2016/ink" xmlns:am3d="http://schemas.microsoft.com/office/drawing/2017/model3d" xmlns:oel="http://schemas.microsoft.com/office/2019/extlst" xmlns:w16cex="http://schemas.microsoft.com/office/word/2018/wordml/cex" xmlns:w16cid="http://schemas.microsoft.com/office/word/2016/wordml/cid" xmlns:w16="http://schemas.microsoft.com/office/word/2018/wordml" xmlns:w16sdtdh="http://schemas.microsoft.com/office/word/2020/wordml/sdtdatahash">
             <w:pict>
               <v:rect w14:anchorId="2C1B086B" id="Rectangle 28" o:spid="_x0000_s1026" style="position:absolute;margin-left:7.7pt;margin-top:119.55pt;width:448.3pt;height:16.3pt;z-index:251679744;visibility:visible;mso-wrap-style:square;mso-wrap-distance-left:9pt;mso-wrap-distance-top:0;mso-wrap-distance-right:9pt;mso-wrap-distance-bottom:0;mso-position-horizontal:absolute;mso-position-horizontal-relative:text;mso-position-vertical:absolute;mso-position-vertical-relative:text;v-text-anchor:middle" o:gfxdata="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" filled="f" strokecolor="red" strokeweight="2.25pt"/>
             </w:pict>
@@ -2145,7 +2306,7 @@
                     <pic:cNvPicPr/>
                   </pic:nvPicPr>
                   <pic:blipFill>
-                    <a:blip r:embed="rId15">
+                    <a:blip r:embed="rId17">
                       <a:extLst>
                         <a:ext uri="{28A0092B-C50C-407E-A947-70E740481C1C}">
                           <a14:useLocalDpi xmlns:a14="http://schemas.microsoft.com/office/drawing/2010/main" val="0"/>
@@ -2190,16 +2351,16 @@
         <mc:AlternateContent>
           <mc:Choice Requires="wps">
             <w:drawing>
-              <wp:anchor distT="0" distB="0" distL="114300" distR="114300" simplePos="0" relativeHeight="251682816" behindDoc="0" locked="0" layoutInCell="1" allowOverlap="1" wp14:anchorId="5AD4D6EA" wp14:editId="3D432320">
+              <wp:anchor distT="0" distB="0" distL="114300" distR="114300" simplePos="0" relativeHeight="251682816" behindDoc="0" locked="0" layoutInCell="1" allowOverlap="1" wp14:anchorId="5AD4D6EA" wp14:editId="5BA8B414">
                 <wp:simplePos x="0" y="0"/>
                 <wp:positionH relativeFrom="column">
-                  <wp:posOffset>4514694</wp:posOffset>
+                  <wp:posOffset>4505325</wp:posOffset>
                 </wp:positionH>
                 <wp:positionV relativeFrom="paragraph">
-                  <wp:posOffset>2056993</wp:posOffset>
+                  <wp:posOffset>2037503</wp:posOffset>
                 </wp:positionV>
-                <wp:extent cx="370936" cy="155275"/>
-                <wp:effectExtent l="19050" t="19050" r="10160" b="16510"/>
+                <wp:extent cx="381000" cy="169333"/>
+                <wp:effectExtent l="19050" t="19050" r="19050" b="21590"/>
                 <wp:wrapNone/>
                 <wp:docPr id="32" name="Rectangle 32"/>
                 <wp:cNvGraphicFramePr/>
@@ -2210,7 +2371,7 @@
                       <wps:spPr>
                         <a:xfrm>
                           <a:off x="0" y="0"/>
-                          <a:ext cx="370936" cy="155275"/>
+                          <a:ext cx="381000" cy="169333"/>
                         </a:xfrm>
                         <a:prstGeom prst="rect">
                           <a:avLst/>
@@ -2247,12 +2408,18 @@
                     </wps:wsp>
                   </a:graphicData>
                 </a:graphic>
+                <wp14:sizeRelH relativeFrom="margin">
+                  <wp14:pctWidth>0</wp14:pctWidth>
+                </wp14:sizeRelH>
+                <wp14:sizeRelV relativeFrom="margin">
+                  <wp14:pctHeight>0</wp14:pctHeight>
+                </wp14:sizeRelV>
               </wp:anchor>
             </w:drawing>
           </mc:Choice>
-          <mc:Fallback xmlns:w16sdtdh="http://schemas.microsoft.com/office/word/2020/wordml/sdtdatahash" xmlns:w16="http://schemas.microsoft.com/office/word/2018/wordml" xmlns:w16cid="http://schemas.microsoft.com/office/word/2016/wordml/cid" xmlns:w16cex="http://schemas.microsoft.com/office/word/2018/wordml/cex" xmlns:oel="http://schemas.microsoft.com/office/2019/extlst" xmlns:am3d="http://schemas.microsoft.com/office/drawing/2017/model3d" xmlns:aink="http://schemas.microsoft.com/office/drawing/2016/ink" xmlns:cx8="http://schemas.microsoft.com/office/drawing/2016/5/14/chartex" xmlns:cx7="http://schemas.microsoft.com/office/drawing/2016/5/13/chartex" xmlns:cx6="http://schemas.microsoft.com/office/drawing/2016/5/12/chartex" xmlns:cx5="http://schemas.microsoft.com/office/drawing/2016/5/11/chartex" xmlns:cx4="http://schemas.microsoft.com/office/drawing/2016/5/10/chartex" xmlns:cx3="http://schemas.microsoft.com/office/drawing/2016/5/9/chartex" xmlns:cx2="http://schemas.microsoft.com/office/drawing/2015/10/21/chartex">
+          <mc:Fallback>
             <w:pict>
-              <v:rect w14:anchorId="78EAAA1E" id="Rectangle 32" o:spid="_x0000_s1026" style="position:absolute;margin-left:355.5pt;margin-top:161.95pt;width:29.2pt;height:12.25pt;z-index:251682816;visibility:visible;mso-wrap-style:square;mso-wrap-distance-left:9pt;mso-wrap-distance-top:0;mso-wrap-distance-right:9pt;mso-wrap-distance-bottom:0;mso-position-horizontal:absolute;mso-position-horizontal-relative:text;mso-position-vertical:absolute;mso-position-vertical-relative:text;v-text-anchor:middle" o:gfxdata="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" filled="f" strokecolor="#00b050" strokeweight="2.25pt"/>
+              <v:rect w14:anchorId="6075AC74" id="Rectangle 32" o:spid="_x0000_s1026" style="position:absolute;margin-left:354.75pt;margin-top:160.45pt;width:30pt;height:13.35pt;z-index:251682816;visibility:visible;mso-wrap-style:square;mso-width-percent:0;mso-height-percent:0;mso-wrap-distance-left:9pt;mso-wrap-distance-top:0;mso-wrap-distance-right:9pt;mso-wrap-distance-bottom:0;mso-position-horizontal:absolute;mso-position-horizontal-relative:text;mso-position-vertical:absolute;mso-position-vertical-relative:text;mso-width-percent:0;mso-height-percent:0;mso-width-relative:margin;mso-height-relative:margin;v-text-anchor:middle" o:gfxdata="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" filled="f" strokecolor="#00b050" strokeweight="2.25pt"/>
             </w:pict>
           </mc:Fallback>
         </mc:AlternateContent>
@@ -2265,15 +2432,15 @@
         <mc:AlternateContent>
           <mc:Choice Requires="wps">
             <w:drawing>
-              <wp:anchor distT="0" distB="0" distL="114300" distR="114300" simplePos="0" relativeHeight="251681792" behindDoc="0" locked="0" layoutInCell="1" allowOverlap="1" wp14:anchorId="4D5EAB83" wp14:editId="2D53D474">
+              <wp:anchor distT="0" distB="0" distL="114300" distR="114300" simplePos="0" relativeHeight="251681792" behindDoc="0" locked="0" layoutInCell="1" allowOverlap="1" wp14:anchorId="4D5EAB83" wp14:editId="51C4818C">
                 <wp:simplePos x="0" y="0"/>
                 <wp:positionH relativeFrom="column">
-                  <wp:posOffset>210113</wp:posOffset>
+                  <wp:posOffset>183303</wp:posOffset>
                 </wp:positionH>
                 <wp:positionV relativeFrom="paragraph">
-                  <wp:posOffset>210940</wp:posOffset>
+                  <wp:posOffset>210820</wp:posOffset>
                 </wp:positionV>
-                <wp:extent cx="6228272" cy="1276709"/>
+                <wp:extent cx="6228080" cy="1276350"/>
                 <wp:effectExtent l="19050" t="19050" r="20320" b="19050"/>
                 <wp:wrapNone/>
                 <wp:docPr id="31" name="Rectangle 31"/>
@@ -2285,7 +2452,7 @@
                       <wps:spPr>
                         <a:xfrm>
                           <a:off x="0" y="0"/>
-                          <a:ext cx="6228272" cy="1276709"/>
+                          <a:ext cx="6228080" cy="1276350"/>
                         </a:xfrm>
                         <a:prstGeom prst="rect">
                           <a:avLst/>
@@ -2325,9 +2492,9 @@
               </wp:anchor>
             </w:drawing>
           </mc:Choice>
-          <mc:Fallback xmlns:w16sdtdh="http://schemas.microsoft.com/office/word/2020/wordml/sdtdatahash" xmlns:w16="http://schemas.microsoft.com/office/word/2018/wordml" xmlns:w16cid="http://schemas.microsoft.com/office/word/2016/wordml/cid" xmlns:w16cex="http://schemas.microsoft.com/office/word/2018/wordml/cex" xmlns:oel="http://schemas.microsoft.com/office/2019/extlst" xmlns:am3d="http://schemas.microsoft.com/office/drawing/2017/model3d" xmlns:aink="http://schemas.microsoft.com/office/drawing/2016/ink" xmlns:cx8="http://schemas.microsoft.com/office/drawing/2016/5/14/chartex" xmlns:cx7="http://schemas.microsoft.com/office/drawing/2016/5/13/chartex" xmlns:cx6="http://schemas.microsoft.com/office/drawing/2016/5/12/chartex" xmlns:cx5="http://schemas.microsoft.com/office/drawing/2016/5/11/chartex" xmlns:cx4="http://schemas.microsoft.com/office/drawing/2016/5/10/chartex" xmlns:cx3="http://schemas.microsoft.com/office/drawing/2016/5/9/chartex" xmlns:cx2="http://schemas.microsoft.com/office/drawing/2015/10/21/chartex">
+          <mc:Fallback>
             <w:pict>
-              <v:rect w14:anchorId="41EFDBED" id="Rectangle 31" o:spid="_x0000_s1026" style="position:absolute;margin-left:16.55pt;margin-top:16.6pt;width:490.4pt;height:100.55pt;z-index:251681792;visibility:visible;mso-wrap-style:square;mso-wrap-distance-left:9pt;mso-wrap-distance-top:0;mso-wrap-distance-right:9pt;mso-wrap-distance-bottom:0;mso-position-horizontal:absolute;mso-position-horizontal-relative:text;mso-position-vertical:absolute;mso-position-vertical-relative:text;v-text-anchor:middle" o:gfxdata="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" filled="f" strokecolor="red" strokeweight="2.25pt"/>
+              <v:rect w14:anchorId="6CAACA74" id="Rectangle 31" o:spid="_x0000_s1026" style="position:absolute;margin-left:14.45pt;margin-top:16.6pt;width:490.4pt;height:100.5pt;z-index:251681792;visibility:visible;mso-wrap-style:square;mso-wrap-distance-left:9pt;mso-wrap-distance-top:0;mso-wrap-distance-right:9pt;mso-wrap-distance-bottom:0;mso-position-horizontal:absolute;mso-position-horizontal-relative:text;mso-position-vertical:absolute;mso-position-vertical-relative:text;v-text-anchor:middle" o:gfxdata="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" filled="f" strokecolor="red" strokeweight="2.25pt"/>
             </w:pict>
           </mc:Fallback>
         </mc:AlternateContent>
@@ -2353,7 +2520,7 @@
                     <pic:cNvPicPr/>
                   </pic:nvPicPr>
                   <pic:blipFill>
-                    <a:blip r:embed="rId16" cstate="print">
+                    <a:blip r:embed="rId18" cstate="print">
                       <a:extLst>
                         <a:ext uri="{28A0092B-C50C-407E-A947-70E740481C1C}">
                           <a14:useLocalDpi xmlns:a14="http://schemas.microsoft.com/office/drawing/2010/main" val="0"/>
@@ -2397,13 +2564,159 @@
         <w:jc w:val="both"/>
       </w:pPr>
       <w:r>
+        <w:t>Prenez soin de vérifier que la base de données ait été correctement introduite. Elle devrait désormais apparaitre dans le menu à gauche de l’écran (en rouge) comme ci-dessous.</w:t>
+      </w:r>
+    </w:p>
+    <w:p>
+      <w:pPr>
+        <w:jc w:val="both"/>
+      </w:pPr>
+      <w:r>
+        <w:rPr>
+          <w:noProof/>
+          <w:lang w:eastAsia="fr-CH"/>
+        </w:rPr>
+        <mc:AlternateContent>
+          <mc:Choice Requires="wps">
+            <w:drawing>
+              <wp:anchor distT="0" distB="0" distL="114300" distR="114300" simplePos="0" relativeHeight="251684864" behindDoc="0" locked="0" layoutInCell="1" allowOverlap="1" wp14:anchorId="22FAF3DF" wp14:editId="0CBD1715">
+                <wp:simplePos x="0" y="0"/>
+                <wp:positionH relativeFrom="column">
+                  <wp:posOffset>1482</wp:posOffset>
+                </wp:positionH>
+                <wp:positionV relativeFrom="paragraph">
+                  <wp:posOffset>656802</wp:posOffset>
+                </wp:positionV>
+                <wp:extent cx="795866" cy="254000"/>
+                <wp:effectExtent l="19050" t="19050" r="23495" b="12700"/>
+                <wp:wrapNone/>
+                <wp:docPr id="6" name="Rectangle 6"/>
+                <wp:cNvGraphicFramePr/>
+                <a:graphic xmlns:a="http://schemas.openxmlformats.org/drawingml/2006/main">
+                  <a:graphicData uri="http://schemas.microsoft.com/office/word/2010/wordprocessingShape">
+                    <wps:wsp>
+                      <wps:cNvSpPr/>
+                      <wps:spPr>
+                        <a:xfrm>
+                          <a:off x="0" y="0"/>
+                          <a:ext cx="795866" cy="254000"/>
+                        </a:xfrm>
+                        <a:prstGeom prst="rect">
+                          <a:avLst/>
+                        </a:prstGeom>
+                        <a:noFill/>
+                        <a:ln w="28575">
+                          <a:solidFill>
+                            <a:srgbClr val="FF0000"/>
+                          </a:solidFill>
+                        </a:ln>
+                      </wps:spPr>
+                      <wps:style>
+                        <a:lnRef idx="2">
+                          <a:schemeClr val="accent1">
+                            <a:shade val="50000"/>
+                          </a:schemeClr>
+                        </a:lnRef>
+                        <a:fillRef idx="1">
+                          <a:schemeClr val="accent1"/>
+                        </a:fillRef>
+                        <a:effectRef idx="0">
+                          <a:schemeClr val="accent1"/>
+                        </a:effectRef>
+                        <a:fontRef idx="minor">
+                          <a:schemeClr val="lt1"/>
+                        </a:fontRef>
+                      </wps:style>
+                      <wps:bodyPr rot="0" spcFirstLastPara="0" vertOverflow="overflow" horzOverflow="overflow" vert="horz" wrap="square" lIns="91440" tIns="45720" rIns="91440" bIns="45720" numCol="1" spcCol="0" rtlCol="0" fromWordArt="0" anchor="ctr" anchorCtr="0" forceAA="0" compatLnSpc="1">
+                        <a:prstTxWarp prst="textNoShape">
+                          <a:avLst/>
+                        </a:prstTxWarp>
+                        <a:noAutofit/>
+                      </wps:bodyPr>
+                    </wps:wsp>
+                  </a:graphicData>
+                </a:graphic>
+              </wp:anchor>
+            </w:drawing>
+          </mc:Choice>
+          <mc:Fallback>
+            <w:pict>
+              <v:rect w14:anchorId="41C1F2BB" id="Rectangle 6" o:spid="_x0000_s1026" style="position:absolute;margin-left:.1pt;margin-top:51.7pt;width:62.65pt;height:20pt;z-index:251684864;visibility:visible;mso-wrap-style:square;mso-wrap-distance-left:9pt;mso-wrap-distance-top:0;mso-wrap-distance-right:9pt;mso-wrap-distance-bottom:0;mso-position-horizontal:absolute;mso-position-horizontal-relative:text;mso-position-vertical:absolute;mso-position-vertical-relative:text;v-text-anchor:middle" o:gfxdata="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" filled="f" strokecolor="red" strokeweight="2.25pt"/>
+            </w:pict>
+          </mc:Fallback>
+        </mc:AlternateContent>
+      </w:r>
+      <w:r>
+        <w:rPr>
+          <w:noProof/>
+          <w:lang w:eastAsia="fr-CH"/>
+        </w:rPr>
+        <w:drawing>
+          <wp:inline distT="0" distB="0" distL="0" distR="0" wp14:anchorId="1E162C82" wp14:editId="18F090F4">
+            <wp:extent cx="6479540" cy="3102610"/>
+            <wp:effectExtent l="0" t="0" r="0" b="2540"/>
+            <wp:docPr id="5" name="Image 5"/>
+            <wp:cNvGraphicFramePr>
+              <a:graphicFrameLocks xmlns:a="http://schemas.openxmlformats.org/drawingml/2006/main" noChangeAspect="1"/>
+            </wp:cNvGraphicFramePr>
+            <a:graphic xmlns:a="http://schemas.openxmlformats.org/drawingml/2006/main">
+              <a:graphicData uri="http://schemas.openxmlformats.org/drawingml/2006/picture">
+                <pic:pic xmlns:pic="http://schemas.openxmlformats.org/drawingml/2006/picture">
+                  <pic:nvPicPr>
+                    <pic:cNvPr id="5" name="database_verification.png"/>
+                    <pic:cNvPicPr/>
+                  </pic:nvPicPr>
+                  <pic:blipFill>
+                    <a:blip r:embed="rId19" cstate="print">
+                      <a:extLst>
+                        <a:ext uri="{28A0092B-C50C-407E-A947-70E740481C1C}">
+                          <a14:useLocalDpi xmlns:a14="http://schemas.microsoft.com/office/drawing/2010/main" val="0"/>
+                        </a:ext>
+                      </a:extLst>
+                    </a:blip>
+                    <a:stretch>
+                      <a:fillRect/>
+                    </a:stretch>
+                  </pic:blipFill>
+                  <pic:spPr>
+                    <a:xfrm>
+                      <a:off x="0" y="0"/>
+                      <a:ext cx="6479540" cy="3102610"/>
+                    </a:xfrm>
+                    <a:prstGeom prst="rect">
+                      <a:avLst/>
+                    </a:prstGeom>
+                  </pic:spPr>
+                </pic:pic>
+              </a:graphicData>
+            </a:graphic>
+          </wp:inline>
+        </w:drawing>
+      </w:r>
+    </w:p>
+    <w:p>
+      <w:pPr>
+        <w:jc w:val="both"/>
+      </w:pPr>
+    </w:p>
+    <w:p>
+      <w:pPr>
+        <w:jc w:val="both"/>
+      </w:pPr>
+      <w:r>
         <w:t xml:space="preserve">Vous avez désormais une base de données dans laquelle </w:t>
       </w:r>
       <w:r>
         <w:t>stocker</w:t>
       </w:r>
       <w:r>
-        <w:t xml:space="preserve"> les données de vos clients.</w:t>
+        <w:t xml:space="preserve"> les </w:t>
+      </w:r>
+      <w:r>
+        <w:t>informations</w:t>
+      </w:r>
+      <w:r>
+        <w:t xml:space="preserve"> de vos clients.</w:t>
       </w:r>
     </w:p>
     <w:p>
@@ -2421,13 +2734,9 @@
       </w:r>
     </w:p>
     <w:p/>
-    <w:p>
-      <w:pPr>
-        <w:pBdr>
-          <w:bottom w:val="single" w:sz="4" w:space="1" w:color="auto"/>
-        </w:pBdr>
-      </w:pPr>
-    </w:p>
+    <w:p/>
+    <w:p/>
+    <w:p/>
     <w:p/>
     <w:p>
       <w:pPr>
@@ -2437,11 +2746,12 @@
           <w:numId w:val="6"/>
         </w:numPr>
       </w:pPr>
-      <w:bookmarkStart w:id="3" w:name="_Toc107488381"/>
-      <w:r>
+      <w:bookmarkStart w:id="4" w:name="_Toc107576642"/>
+      <w:r>
+        <w:lastRenderedPageBreak/>
         <w:t>Installation du fichier de l’application :</w:t>
       </w:r>
-      <w:bookmarkEnd w:id="3"/>
+      <w:bookmarkEnd w:id="4"/>
     </w:p>
     <w:p>
       <w:pPr>
@@ -2481,7 +2791,16 @@
         <w:t>explorateur de fichier et allez dans le répertoire suivant</w:t>
       </w:r>
       <w:r>
-        <w:t xml:space="preserve"> (PS, dans cet exemple </w:t>
+        <w:t xml:space="preserve"> (PS :</w:t>
+      </w:r>
+      <w:r>
+        <w:t xml:space="preserve"> dans cet exemple</w:t>
+      </w:r>
+      <w:r>
+        <w:t>,</w:t>
+      </w:r>
+      <w:r>
+        <w:t xml:space="preserve"> </w:t>
       </w:r>
       <w:proofErr w:type="spellStart"/>
       <w:r>
@@ -2489,7 +2808,13 @@
       </w:r>
       <w:proofErr w:type="spellEnd"/>
       <w:r>
-        <w:t xml:space="preserve"> est installé dans le disque C : mais </w:t>
+        <w:t xml:space="preserve"> </w:t>
+      </w:r>
+      <w:r>
+        <w:t xml:space="preserve">est installé dans le disque C :, </w:t>
+      </w:r>
+      <w:r>
+        <w:t xml:space="preserve">mais </w:t>
       </w:r>
       <w:r>
         <w:t>cela dépend du disque que vous avez choisi lors de l’installation plus haut)</w:t>
@@ -2540,7 +2865,7 @@
                     <pic:cNvPicPr/>
                   </pic:nvPicPr>
                   <pic:blipFill>
-                    <a:blip r:embed="rId17">
+                    <a:blip r:embed="rId20">
                       <a:extLst>
                         <a:ext uri="{28A0092B-C50C-407E-A947-70E740481C1C}">
                           <a14:useLocalDpi xmlns:a14="http://schemas.microsoft.com/office/drawing/2010/main" val="0"/>
@@ -2631,11 +2956,9 @@
       <w:r>
         <w:t>son utilisation.</w:t>
       </w:r>
-      <w:bookmarkStart w:id="4" w:name="_GoBack"/>
-      <w:bookmarkEnd w:id="4"/>
     </w:p>
     <w:sectPr>
-      <w:footerReference w:type="default" r:id="rId18"/>
+      <w:footerReference w:type="default" r:id="rId21"/>
       <w:pgSz w:w="11906" w:h="16838"/>
       <w:pgMar w:top="851" w:right="851" w:bottom="851" w:left="851" w:header="709" w:footer="709" w:gutter="0"/>
       <w:cols w:space="708"/>
@@ -2711,7 +3034,7 @@
         <w:noProof/>
         <w:lang w:val="fr-FR"/>
       </w:rPr>
-      <w:t>6</w:t>
+      <w:t>7</w:t>
     </w:r>
     <w:r>
       <w:fldChar w:fldCharType="end"/>
@@ -3690,7 +4013,7 @@
     <w:autoRedefine/>
     <w:uiPriority w:val="9"/>
     <w:qFormat/>
-    <w:rsid w:val="00A96CA3"/>
+    <w:rsid w:val="00C14310"/>
     <w:pPr>
       <w:keepNext/>
       <w:keepLines/>
@@ -3703,6 +4026,7 @@
       <w:color w:val="2F5496" w:themeColor="accent1" w:themeShade="BF"/>
       <w:sz w:val="32"/>
       <w:szCs w:val="32"/>
+      <w:u w:val="single"/>
     </w:rPr>
   </w:style>
   <w:style w:type="character" w:default="1" w:styleId="Policepardfaut">
@@ -3737,13 +4061,14 @@
     <w:basedOn w:val="Policepardfaut"/>
     <w:link w:val="Titre1"/>
     <w:uiPriority w:val="9"/>
-    <w:rsid w:val="00A96CA3"/>
+    <w:rsid w:val="00C14310"/>
     <w:rPr>
       <w:rFonts w:ascii="Tahoma" w:eastAsiaTheme="majorEastAsia" w:hAnsi="Tahoma" w:cstheme="majorBidi"/>
       <w:b/>
       <w:color w:val="2F5496" w:themeColor="accent1" w:themeShade="BF"/>
       <w:sz w:val="32"/>
       <w:szCs w:val="32"/>
+      <w:u w:val="single"/>
     </w:rPr>
   </w:style>
   <w:style w:type="paragraph" w:styleId="Paragraphedeliste">
@@ -4327,7 +4652,7 @@
 </file>
 
 <file path=customXml/itemProps1.xml><?xml version="1.0" encoding="utf-8"?>
-<ds:datastoreItem xmlns:ds="http://schemas.openxmlformats.org/officeDocument/2006/customXml" ds:itemID="{F2F608BD-A40E-4F06-8A2F-242081F58D82}">
+<ds:datastoreItem xmlns:ds="http://schemas.openxmlformats.org/officeDocument/2006/customXml" ds:itemID="{4EE49C1F-13A4-4E09-B91F-875D095BD09F}">
   <ds:schemaRefs>
     <ds:schemaRef ds:uri="http://schemas.openxmlformats.org/officeDocument/2006/bibliography"/>
   </ds:schemaRefs>

</xml_diff>